<commit_message>
agregue los txt de prueba y se completo el doc de entrega 1
</commit_message>
<xml_diff>
--- a/A00571960_entrega1.docx
+++ b/A00571960_entrega1.docx
@@ -18569,6 +18569,7 @@
           <w:color w:val="F8F8F2"/>
           <w:sz w:val="21"/>
           <w:szCs w:val="21"/>
+          <w:lang w:val="es-MX"/>
           <w14:ligatures w14:val="none"/>
         </w:rPr>
       </w:pPr>
@@ -18590,6 +18591,7 @@
           <w:color w:val="F8F8F2"/>
           <w:sz w:val="21"/>
           <w:szCs w:val="21"/>
+          <w:lang w:val="es-MX"/>
           <w14:ligatures w14:val="none"/>
         </w:rPr>
         <w:t>lexer</w:t>
@@ -18601,6 +18603,7 @@
           <w:color w:val="F8F8F2"/>
           <w:sz w:val="21"/>
           <w:szCs w:val="21"/>
+          <w:lang w:val="es-MX"/>
           <w14:ligatures w14:val="none"/>
         </w:rPr>
         <w:t xml:space="preserve"> </w:t>
@@ -18611,6 +18614,7 @@
           <w:color w:val="F92672"/>
           <w:sz w:val="21"/>
           <w:szCs w:val="21"/>
+          <w:lang w:val="es-MX"/>
           <w14:ligatures w14:val="none"/>
         </w:rPr>
         <w:t>=</w:t>
@@ -18621,6 +18625,7 @@
           <w:color w:val="F8F8F2"/>
           <w:sz w:val="21"/>
           <w:szCs w:val="21"/>
+          <w:lang w:val="es-MX"/>
           <w14:ligatures w14:val="none"/>
         </w:rPr>
         <w:t xml:space="preserve"> </w:t>
@@ -18633,6 +18638,7 @@
           <w:sz w:val="21"/>
           <w:szCs w:val="21"/>
           <w:u w:val="single"/>
+          <w:lang w:val="es-MX"/>
           <w14:ligatures w14:val="none"/>
         </w:rPr>
         <w:t>Grammar_</w:t>
@@ -18645,6 +18651,7 @@
           <w:sz w:val="21"/>
           <w:szCs w:val="21"/>
           <w:u w:val="single"/>
+          <w:lang w:val="es-MX"/>
           <w14:ligatures w14:val="none"/>
         </w:rPr>
         <w:t>duckLexer</w:t>
@@ -18656,6 +18663,7 @@
           <w:color w:val="F8F8F2"/>
           <w:sz w:val="21"/>
           <w:szCs w:val="21"/>
+          <w:lang w:val="es-MX"/>
           <w14:ligatures w14:val="none"/>
         </w:rPr>
         <w:t>(</w:t>
@@ -18669,6 +18677,7 @@
           <w:sz w:val="21"/>
           <w:szCs w:val="21"/>
           <w:u w:val="single"/>
+          <w:lang w:val="es-MX"/>
           <w14:ligatures w14:val="none"/>
         </w:rPr>
         <w:t>InputStream</w:t>
@@ -18680,9 +18689,34 @@
           <w:color w:val="F8F8F2"/>
           <w:sz w:val="21"/>
           <w:szCs w:val="21"/>
-          <w14:ligatures w14:val="none"/>
-        </w:rPr>
-        <w:t xml:space="preserve">(content)) </w:t>
+          <w:lang w:val="es-MX"/>
+          <w14:ligatures w14:val="none"/>
+        </w:rPr>
+        <w:t>(</w:t>
+      </w:r>
+      <w:proofErr w:type="spellStart"/>
+      <w:r>
+        <w:rPr>
+          <w:rFonts w:ascii="Consolas" w:eastAsia="Times New Roman" w:hAnsi="Consolas" w:cs="Times New Roman"/>
+          <w:color w:val="F8F8F2"/>
+          <w:sz w:val="21"/>
+          <w:szCs w:val="21"/>
+          <w:lang w:val="es-MX"/>
+          <w14:ligatures w14:val="none"/>
+        </w:rPr>
+        <w:t>content</w:t>
+      </w:r>
+      <w:proofErr w:type="spellEnd"/>
+      <w:r>
+        <w:rPr>
+          <w:rFonts w:ascii="Consolas" w:eastAsia="Times New Roman" w:hAnsi="Consolas" w:cs="Times New Roman"/>
+          <w:color w:val="F8F8F2"/>
+          <w:sz w:val="21"/>
+          <w:szCs w:val="21"/>
+          <w:lang w:val="es-MX"/>
+          <w14:ligatures w14:val="none"/>
+        </w:rPr>
+        <w:t xml:space="preserve">)) </w:t>
       </w:r>
       <w:r>
         <w:rPr>
@@ -18690,9 +18724,10 @@
           <w:color w:val="88846F"/>
           <w:sz w:val="21"/>
           <w:szCs w:val="21"/>
-          <w14:ligatures w14:val="none"/>
-        </w:rPr>
-        <w:t xml:space="preserve"># </w:t>
+          <w:lang w:val="es-MX"/>
+          <w14:ligatures w14:val="none"/>
+        </w:rPr>
+        <w:t xml:space="preserve"># pasamos el </w:t>
       </w:r>
       <w:proofErr w:type="spellStart"/>
       <w:r>
@@ -18701,9 +18736,10 @@
           <w:color w:val="88846F"/>
           <w:sz w:val="21"/>
           <w:szCs w:val="21"/>
-          <w14:ligatures w14:val="none"/>
-        </w:rPr>
-        <w:t>pasamos</w:t>
+          <w:lang w:val="es-MX"/>
+          <w14:ligatures w14:val="none"/>
+        </w:rPr>
+        <w:t>doc</w:t>
       </w:r>
       <w:proofErr w:type="spellEnd"/>
       <w:r>
@@ -18712,9 +18748,10 @@
           <w:color w:val="88846F"/>
           <w:sz w:val="21"/>
           <w:szCs w:val="21"/>
-          <w14:ligatures w14:val="none"/>
-        </w:rPr>
-        <w:t xml:space="preserve"> </w:t>
+          <w:lang w:val="es-MX"/>
+          <w14:ligatures w14:val="none"/>
+        </w:rPr>
+        <w:t xml:space="preserve"> por el </w:t>
       </w:r>
       <w:proofErr w:type="spellStart"/>
       <w:r>
@@ -18723,72 +18760,7 @@
           <w:color w:val="88846F"/>
           <w:sz w:val="21"/>
           <w:szCs w:val="21"/>
-          <w14:ligatures w14:val="none"/>
-        </w:rPr>
-        <w:t>el</w:t>
-      </w:r>
-      <w:proofErr w:type="spellEnd"/>
-      <w:r>
-        <w:rPr>
-          <w:rFonts w:ascii="Consolas" w:eastAsia="Times New Roman" w:hAnsi="Consolas" w:cs="Times New Roman"/>
-          <w:color w:val="88846F"/>
-          <w:sz w:val="21"/>
-          <w:szCs w:val="21"/>
-          <w14:ligatures w14:val="none"/>
-        </w:rPr>
-        <w:t xml:space="preserve"> doc </w:t>
-      </w:r>
-      <w:proofErr w:type="spellStart"/>
-      <w:r>
-        <w:rPr>
-          <w:rFonts w:ascii="Consolas" w:eastAsia="Times New Roman" w:hAnsi="Consolas" w:cs="Times New Roman"/>
-          <w:color w:val="88846F"/>
-          <w:sz w:val="21"/>
-          <w:szCs w:val="21"/>
-          <w14:ligatures w14:val="none"/>
-        </w:rPr>
-        <w:t>por</w:t>
-      </w:r>
-      <w:proofErr w:type="spellEnd"/>
-      <w:r>
-        <w:rPr>
-          <w:rFonts w:ascii="Consolas" w:eastAsia="Times New Roman" w:hAnsi="Consolas" w:cs="Times New Roman"/>
-          <w:color w:val="88846F"/>
-          <w:sz w:val="21"/>
-          <w:szCs w:val="21"/>
-          <w14:ligatures w14:val="none"/>
-        </w:rPr>
-        <w:t xml:space="preserve"> </w:t>
-      </w:r>
-      <w:proofErr w:type="spellStart"/>
-      <w:r>
-        <w:rPr>
-          <w:rFonts w:ascii="Consolas" w:eastAsia="Times New Roman" w:hAnsi="Consolas" w:cs="Times New Roman"/>
-          <w:color w:val="88846F"/>
-          <w:sz w:val="21"/>
-          <w:szCs w:val="21"/>
-          <w14:ligatures w14:val="none"/>
-        </w:rPr>
-        <w:t>el</w:t>
-      </w:r>
-      <w:proofErr w:type="spellEnd"/>
-      <w:r>
-        <w:rPr>
-          <w:rFonts w:ascii="Consolas" w:eastAsia="Times New Roman" w:hAnsi="Consolas" w:cs="Times New Roman"/>
-          <w:color w:val="88846F"/>
-          <w:sz w:val="21"/>
-          <w:szCs w:val="21"/>
-          <w14:ligatures w14:val="none"/>
-        </w:rPr>
-        <w:t xml:space="preserve"> </w:t>
-      </w:r>
-      <w:proofErr w:type="spellStart"/>
-      <w:r>
-        <w:rPr>
-          <w:rFonts w:ascii="Consolas" w:eastAsia="Times New Roman" w:hAnsi="Consolas" w:cs="Times New Roman"/>
-          <w:color w:val="88846F"/>
-          <w:sz w:val="21"/>
-          <w:szCs w:val="21"/>
+          <w:lang w:val="es-MX"/>
           <w14:ligatures w14:val="none"/>
         </w:rPr>
         <w:t>lexer</w:t>
@@ -18813,9 +18785,20 @@
           <w:color w:val="F8F8F2"/>
           <w:sz w:val="21"/>
           <w:szCs w:val="21"/>
-          <w14:ligatures w14:val="none"/>
-        </w:rPr>
-        <w:t xml:space="preserve">        stream </w:t>
+          <w:lang w:val="es-MX"/>
+          <w14:ligatures w14:val="none"/>
+        </w:rPr>
+        <w:t xml:space="preserve">        </w:t>
+      </w:r>
+      <w:r>
+        <w:rPr>
+          <w:rFonts w:ascii="Consolas" w:eastAsia="Times New Roman" w:hAnsi="Consolas" w:cs="Times New Roman"/>
+          <w:color w:val="F8F8F2"/>
+          <w:sz w:val="21"/>
+          <w:szCs w:val="21"/>
+          <w14:ligatures w14:val="none"/>
+        </w:rPr>
+        <w:t xml:space="preserve">stream </w:t>
       </w:r>
       <w:r>
         <w:rPr>
@@ -18956,29 +18939,7 @@
           <w:szCs w:val="21"/>
           <w14:ligatures w14:val="none"/>
         </w:rPr>
-        <w:t xml:space="preserve"> del </w:t>
-      </w:r>
-      <w:proofErr w:type="spellStart"/>
-      <w:r>
-        <w:rPr>
-          <w:rFonts w:ascii="Consolas" w:eastAsia="Times New Roman" w:hAnsi="Consolas" w:cs="Times New Roman"/>
-          <w:color w:val="88846F"/>
-          <w:sz w:val="21"/>
-          <w:szCs w:val="21"/>
-          <w14:ligatures w14:val="none"/>
-        </w:rPr>
-        <w:t>lexer</w:t>
-      </w:r>
-      <w:proofErr w:type="spellEnd"/>
-      <w:r>
-        <w:rPr>
-          <w:rFonts w:ascii="Consolas" w:eastAsia="Times New Roman" w:hAnsi="Consolas" w:cs="Times New Roman"/>
-          <w:color w:val="88846F"/>
-          <w:sz w:val="21"/>
-          <w:szCs w:val="21"/>
-          <w14:ligatures w14:val="none"/>
-        </w:rPr>
-        <w:t xml:space="preserve"> al stream</w:t>
+        <w:t xml:space="preserve"> del lexer al stream</w:t>
       </w:r>
     </w:p>
     <w:p>
@@ -20016,10 +19977,10 @@
         <w:tblLook w:val="04A0" w:firstRow="1" w:lastRow="0" w:firstColumn="1" w:lastColumn="0" w:noHBand="0" w:noVBand="1"/>
       </w:tblPr>
       <w:tblGrid>
-        <w:gridCol w:w="534"/>
-        <w:gridCol w:w="4565"/>
-        <w:gridCol w:w="1547"/>
-        <w:gridCol w:w="1462"/>
+        <w:gridCol w:w="517"/>
+        <w:gridCol w:w="4302"/>
+        <w:gridCol w:w="1517"/>
+        <w:gridCol w:w="1772"/>
       </w:tblGrid>
       <w:tr>
         <w:tc>
@@ -21157,6 +21118,28 @@
                 <w:lang w:val="es-MX"/>
               </w:rPr>
             </w:pPr>
+            <w:r>
+              <w:rPr>
+                <w:rFonts w:ascii="Times New Roman" w:hAnsi="Times New Roman" w:cs="Times New Roman"/>
+                <w:color w:val="000000"/>
+                <w:sz w:val="24"/>
+                <w:szCs w:val="24"/>
+                <w:lang w:val="es-MX"/>
+              </w:rPr>
+              <w:t xml:space="preserve">Acepto y creo el </w:t>
+            </w:r>
+            <w:proofErr w:type="spellStart"/>
+            <w:r>
+              <w:rPr>
+                <w:rFonts w:ascii="Times New Roman" w:hAnsi="Times New Roman" w:cs="Times New Roman"/>
+                <w:color w:val="000000"/>
+                <w:sz w:val="24"/>
+                <w:szCs w:val="24"/>
+                <w:lang w:val="es-MX"/>
+              </w:rPr>
+              <w:t>arbol</w:t>
+            </w:r>
+            <w:proofErr w:type="spellEnd"/>
           </w:p>
         </w:tc>
       </w:tr>
@@ -21200,9 +21183,152 @@
                 <w:color w:val="000000"/>
                 <w:sz w:val="24"/>
                 <w:szCs w:val="24"/>
-                <w:lang w:val="es-MX"/>
               </w:rPr>
             </w:pPr>
+            <w:r>
+              <w:rPr>
+                <w:rFonts w:ascii="Times New Roman" w:hAnsi="Times New Roman" w:cs="Times New Roman"/>
+                <w:color w:val="000000"/>
+                <w:sz w:val="24"/>
+                <w:szCs w:val="24"/>
+              </w:rPr>
+              <w:t>program Test</w:t>
+            </w:r>
+            <w:proofErr w:type="gramStart"/>
+            <w:r>
+              <w:rPr>
+                <w:rFonts w:ascii="Times New Roman" w:hAnsi="Times New Roman" w:cs="Times New Roman"/>
+                <w:color w:val="000000"/>
+                <w:sz w:val="24"/>
+                <w:szCs w:val="24"/>
+              </w:rPr>
+              <w:t>2</w:t>
+            </w:r>
+            <w:r>
+              <w:rPr>
+                <w:rFonts w:ascii="Times New Roman" w:hAnsi="Times New Roman" w:cs="Times New Roman"/>
+                <w:color w:val="000000"/>
+                <w:sz w:val="24"/>
+                <w:szCs w:val="24"/>
+              </w:rPr>
+              <w:t xml:space="preserve"> ;</w:t>
+            </w:r>
+            <w:proofErr w:type="gramEnd"/>
+          </w:p>
+          <w:p>
+            <w:pPr>
+              <w:jc w:val="both"/>
+              <w:rPr>
+                <w:rFonts w:ascii="Times New Roman" w:hAnsi="Times New Roman" w:cs="Times New Roman"/>
+                <w:color w:val="000000"/>
+                <w:sz w:val="24"/>
+                <w:szCs w:val="24"/>
+              </w:rPr>
+            </w:pPr>
+          </w:p>
+          <w:p>
+            <w:pPr>
+              <w:jc w:val="both"/>
+              <w:rPr>
+                <w:rFonts w:ascii="Times New Roman" w:hAnsi="Times New Roman" w:cs="Times New Roman"/>
+                <w:color w:val="000000"/>
+                <w:sz w:val="24"/>
+                <w:szCs w:val="24"/>
+              </w:rPr>
+            </w:pPr>
+          </w:p>
+          <w:p>
+            <w:pPr>
+              <w:jc w:val="both"/>
+              <w:rPr>
+                <w:rFonts w:ascii="Times New Roman" w:hAnsi="Times New Roman" w:cs="Times New Roman"/>
+                <w:color w:val="000000"/>
+                <w:sz w:val="24"/>
+                <w:szCs w:val="24"/>
+              </w:rPr>
+            </w:pPr>
+            <w:proofErr w:type="gramStart"/>
+            <w:r>
+              <w:rPr>
+                <w:rFonts w:ascii="Times New Roman" w:hAnsi="Times New Roman" w:cs="Times New Roman"/>
+                <w:color w:val="000000"/>
+                <w:sz w:val="24"/>
+                <w:szCs w:val="24"/>
+              </w:rPr>
+              <w:t>main{</w:t>
+            </w:r>
+            <w:proofErr w:type="gramEnd"/>
+          </w:p>
+          <w:p>
+            <w:pPr>
+              <w:jc w:val="both"/>
+              <w:rPr>
+                <w:rFonts w:ascii="Times New Roman" w:hAnsi="Times New Roman" w:cs="Times New Roman"/>
+                <w:color w:val="000000"/>
+                <w:sz w:val="24"/>
+                <w:szCs w:val="24"/>
+              </w:rPr>
+            </w:pPr>
+            <w:r>
+              <w:rPr>
+                <w:rFonts w:ascii="Times New Roman" w:hAnsi="Times New Roman" w:cs="Times New Roman"/>
+                <w:color w:val="000000"/>
+                <w:sz w:val="24"/>
+                <w:szCs w:val="24"/>
+              </w:rPr>
+              <w:t xml:space="preserve">    y = 3 + </w:t>
+            </w:r>
+            <w:proofErr w:type="gramStart"/>
+            <w:r>
+              <w:rPr>
+                <w:rFonts w:ascii="Times New Roman" w:hAnsi="Times New Roman" w:cs="Times New Roman"/>
+                <w:color w:val="000000"/>
+                <w:sz w:val="24"/>
+                <w:szCs w:val="24"/>
+              </w:rPr>
+              <w:t>4;</w:t>
+            </w:r>
+            <w:proofErr w:type="gramEnd"/>
+          </w:p>
+          <w:p>
+            <w:pPr>
+              <w:jc w:val="both"/>
+              <w:rPr>
+                <w:rFonts w:ascii="Times New Roman" w:hAnsi="Times New Roman" w:cs="Times New Roman"/>
+                <w:color w:val="000000"/>
+                <w:sz w:val="24"/>
+                <w:szCs w:val="24"/>
+              </w:rPr>
+            </w:pPr>
+            <w:r>
+              <w:rPr>
+                <w:rFonts w:ascii="Times New Roman" w:hAnsi="Times New Roman" w:cs="Times New Roman"/>
+                <w:color w:val="000000"/>
+                <w:sz w:val="24"/>
+                <w:szCs w:val="24"/>
+              </w:rPr>
+              <w:t>}</w:t>
+            </w:r>
+          </w:p>
+          <w:p>
+            <w:pPr>
+              <w:jc w:val="both"/>
+              <w:rPr>
+                <w:rFonts w:ascii="Times New Roman" w:hAnsi="Times New Roman" w:cs="Times New Roman"/>
+                <w:color w:val="000000"/>
+                <w:sz w:val="24"/>
+                <w:szCs w:val="24"/>
+              </w:rPr>
+            </w:pPr>
+            <w:r>
+              <w:rPr>
+                <w:rFonts w:ascii="Times New Roman" w:hAnsi="Times New Roman" w:cs="Times New Roman"/>
+                <w:color w:val="000000"/>
+                <w:sz w:val="24"/>
+                <w:szCs w:val="24"/>
+              </w:rPr>
+              <w:t>end</w:t>
+            </w:r>
           </w:p>
         </w:tc>
         <w:tc>
@@ -21220,6 +21346,104 @@
                 <w:lang w:val="es-MX"/>
               </w:rPr>
             </w:pPr>
+            <w:r>
+              <w:rPr>
+                <w:rFonts w:ascii="Times New Roman" w:hAnsi="Times New Roman" w:cs="Times New Roman"/>
+                <w:color w:val="000000"/>
+                <w:sz w:val="24"/>
+                <w:szCs w:val="24"/>
+                <w:lang w:val="es-MX"/>
+              </w:rPr>
+              <w:t xml:space="preserve">Ejemplo </w:t>
+            </w:r>
+            <w:proofErr w:type="spellStart"/>
+            <w:r>
+              <w:rPr>
+                <w:rFonts w:ascii="Times New Roman" w:hAnsi="Times New Roman" w:cs="Times New Roman"/>
+                <w:color w:val="000000"/>
+                <w:sz w:val="24"/>
+                <w:szCs w:val="24"/>
+                <w:lang w:val="es-MX"/>
+              </w:rPr>
+              <w:t>minimo</w:t>
+            </w:r>
+            <w:proofErr w:type="spellEnd"/>
+            <w:r>
+              <w:rPr>
+                <w:rFonts w:ascii="Times New Roman" w:hAnsi="Times New Roman" w:cs="Times New Roman"/>
+                <w:color w:val="000000"/>
+                <w:sz w:val="24"/>
+                <w:szCs w:val="24"/>
+                <w:lang w:val="es-MX"/>
+              </w:rPr>
+              <w:t xml:space="preserve">, quitando </w:t>
+            </w:r>
+            <w:proofErr w:type="spellStart"/>
+            <w:r>
+              <w:rPr>
+                <w:rFonts w:ascii="Times New Roman" w:hAnsi="Times New Roman" w:cs="Times New Roman"/>
+                <w:color w:val="000000"/>
+                <w:sz w:val="24"/>
+                <w:szCs w:val="24"/>
+                <w:lang w:val="es-MX"/>
+              </w:rPr>
+              <w:t>var</w:t>
+            </w:r>
+            <w:proofErr w:type="spellEnd"/>
+            <w:r>
+              <w:rPr>
+                <w:rFonts w:ascii="Times New Roman" w:hAnsi="Times New Roman" w:cs="Times New Roman"/>
+                <w:color w:val="000000"/>
+                <w:sz w:val="24"/>
+                <w:szCs w:val="24"/>
+                <w:lang w:val="es-MX"/>
+              </w:rPr>
+              <w:t xml:space="preserve"> y</w:t>
+            </w:r>
+            <w:r>
+              <w:rPr>
+                <w:rFonts w:ascii="Times New Roman" w:hAnsi="Times New Roman" w:cs="Times New Roman"/>
+                <w:color w:val="000000"/>
+                <w:sz w:val="24"/>
+                <w:szCs w:val="24"/>
+                <w:lang w:val="es-MX"/>
+              </w:rPr>
+              <w:t xml:space="preserve"> funciones.</w:t>
+            </w:r>
+          </w:p>
+          <w:p>
+            <w:pPr>
+              <w:jc w:val="both"/>
+              <w:rPr>
+                <w:rFonts w:ascii="Times New Roman" w:hAnsi="Times New Roman" w:cs="Times New Roman"/>
+                <w:color w:val="000000"/>
+                <w:sz w:val="24"/>
+                <w:szCs w:val="24"/>
+                <w:lang w:val="es-MX"/>
+              </w:rPr>
+            </w:pPr>
+          </w:p>
+          <w:p>
+            <w:pPr>
+              <w:jc w:val="both"/>
+              <w:rPr>
+                <w:rFonts w:ascii="Times New Roman" w:hAnsi="Times New Roman" w:cs="Times New Roman"/>
+                <w:color w:val="000000"/>
+                <w:sz w:val="24"/>
+                <w:szCs w:val="24"/>
+                <w:lang w:val="es-MX"/>
+              </w:rPr>
+            </w:pPr>
+            <w:r>
+              <w:rPr>
+                <w:rFonts w:ascii="Times New Roman" w:hAnsi="Times New Roman" w:cs="Times New Roman"/>
+                <w:color w:val="000000"/>
+                <w:sz w:val="24"/>
+                <w:szCs w:val="24"/>
+                <w:lang w:val="es-MX"/>
+              </w:rPr>
+              <w:t>Debería ser aceptado</w:t>
+            </w:r>
           </w:p>
         </w:tc>
         <w:tc>
@@ -21237,6 +21461,16 @@
                 <w:lang w:val="es-MX"/>
               </w:rPr>
             </w:pPr>
+            <w:r>
+              <w:rPr>
+                <w:rFonts w:ascii="Times New Roman" w:hAnsi="Times New Roman" w:cs="Times New Roman"/>
+                <w:color w:val="000000"/>
+                <w:sz w:val="24"/>
+                <w:szCs w:val="24"/>
+                <w:lang w:val="es-MX"/>
+              </w:rPr>
+              <w:t>aceptado</w:t>
+            </w:r>
           </w:p>
         </w:tc>
       </w:tr>
@@ -21280,9 +21514,141 @@
                 <w:color w:val="000000"/>
                 <w:sz w:val="24"/>
                 <w:szCs w:val="24"/>
-                <w:lang w:val="es-MX"/>
               </w:rPr>
             </w:pPr>
+            <w:r>
+              <w:rPr>
+                <w:rFonts w:ascii="Times New Roman" w:hAnsi="Times New Roman" w:cs="Times New Roman"/>
+                <w:color w:val="000000"/>
+                <w:sz w:val="24"/>
+                <w:szCs w:val="24"/>
+              </w:rPr>
+              <w:t>program Test</w:t>
+            </w:r>
+            <w:proofErr w:type="gramStart"/>
+            <w:r>
+              <w:rPr>
+                <w:rFonts w:ascii="Times New Roman" w:hAnsi="Times New Roman" w:cs="Times New Roman"/>
+                <w:color w:val="000000"/>
+                <w:sz w:val="24"/>
+                <w:szCs w:val="24"/>
+              </w:rPr>
+              <w:t>3</w:t>
+            </w:r>
+            <w:r>
+              <w:rPr>
+                <w:rFonts w:ascii="Times New Roman" w:hAnsi="Times New Roman" w:cs="Times New Roman"/>
+                <w:color w:val="000000"/>
+                <w:sz w:val="24"/>
+                <w:szCs w:val="24"/>
+              </w:rPr>
+              <w:t xml:space="preserve"> ;</w:t>
+            </w:r>
+            <w:proofErr w:type="gramEnd"/>
+          </w:p>
+          <w:p>
+            <w:pPr>
+              <w:jc w:val="both"/>
+              <w:rPr>
+                <w:rFonts w:ascii="Times New Roman" w:hAnsi="Times New Roman" w:cs="Times New Roman"/>
+                <w:color w:val="000000"/>
+                <w:sz w:val="24"/>
+                <w:szCs w:val="24"/>
+              </w:rPr>
+            </w:pPr>
+          </w:p>
+          <w:p>
+            <w:pPr>
+              <w:jc w:val="both"/>
+              <w:rPr>
+                <w:rFonts w:ascii="Times New Roman" w:hAnsi="Times New Roman" w:cs="Times New Roman"/>
+                <w:color w:val="000000"/>
+                <w:sz w:val="24"/>
+                <w:szCs w:val="24"/>
+              </w:rPr>
+            </w:pPr>
+          </w:p>
+          <w:p>
+            <w:pPr>
+              <w:jc w:val="both"/>
+              <w:rPr>
+                <w:rFonts w:ascii="Times New Roman" w:hAnsi="Times New Roman" w:cs="Times New Roman"/>
+                <w:color w:val="000000"/>
+                <w:sz w:val="24"/>
+                <w:szCs w:val="24"/>
+              </w:rPr>
+            </w:pPr>
+            <w:proofErr w:type="gramStart"/>
+            <w:r>
+              <w:rPr>
+                <w:rFonts w:ascii="Times New Roman" w:hAnsi="Times New Roman" w:cs="Times New Roman"/>
+                <w:color w:val="000000"/>
+                <w:sz w:val="24"/>
+                <w:szCs w:val="24"/>
+              </w:rPr>
+              <w:t>main{</w:t>
+            </w:r>
+            <w:proofErr w:type="gramEnd"/>
+          </w:p>
+          <w:p>
+            <w:pPr>
+              <w:jc w:val="both"/>
+              <w:rPr>
+                <w:rFonts w:ascii="Times New Roman" w:hAnsi="Times New Roman" w:cs="Times New Roman"/>
+                <w:color w:val="000000"/>
+                <w:sz w:val="24"/>
+                <w:szCs w:val="24"/>
+              </w:rPr>
+            </w:pPr>
+            <w:r>
+              <w:rPr>
+                <w:rFonts w:ascii="Times New Roman" w:hAnsi="Times New Roman" w:cs="Times New Roman"/>
+                <w:color w:val="000000"/>
+                <w:sz w:val="24"/>
+                <w:szCs w:val="24"/>
+              </w:rPr>
+              <w:t xml:space="preserve">    y = 3 + 4</w:t>
+            </w:r>
+          </w:p>
+          <w:p>
+            <w:pPr>
+              <w:jc w:val="both"/>
+              <w:rPr>
+                <w:rFonts w:ascii="Times New Roman" w:hAnsi="Times New Roman" w:cs="Times New Roman"/>
+                <w:color w:val="000000"/>
+                <w:sz w:val="24"/>
+                <w:szCs w:val="24"/>
+              </w:rPr>
+            </w:pPr>
+            <w:r>
+              <w:rPr>
+                <w:rFonts w:ascii="Times New Roman" w:hAnsi="Times New Roman" w:cs="Times New Roman"/>
+                <w:color w:val="000000"/>
+                <w:sz w:val="24"/>
+                <w:szCs w:val="24"/>
+              </w:rPr>
+              <w:t>}</w:t>
+            </w:r>
+          </w:p>
+          <w:p>
+            <w:pPr>
+              <w:jc w:val="both"/>
+              <w:rPr>
+                <w:rFonts w:ascii="Times New Roman" w:hAnsi="Times New Roman" w:cs="Times New Roman"/>
+                <w:color w:val="000000"/>
+                <w:sz w:val="24"/>
+                <w:szCs w:val="24"/>
+              </w:rPr>
+            </w:pPr>
+            <w:r>
+              <w:rPr>
+                <w:rFonts w:ascii="Times New Roman" w:hAnsi="Times New Roman" w:cs="Times New Roman"/>
+                <w:color w:val="000000"/>
+                <w:sz w:val="24"/>
+                <w:szCs w:val="24"/>
+              </w:rPr>
+              <w:t>end</w:t>
+            </w:r>
           </w:p>
         </w:tc>
         <w:tc>
@@ -21300,6 +21666,128 @@
                 <w:lang w:val="es-MX"/>
               </w:rPr>
             </w:pPr>
+            <w:r>
+              <w:rPr>
+                <w:rFonts w:ascii="Times New Roman" w:hAnsi="Times New Roman" w:cs="Times New Roman"/>
+                <w:color w:val="000000"/>
+                <w:sz w:val="24"/>
+                <w:szCs w:val="24"/>
+                <w:lang w:val="es-MX"/>
+              </w:rPr>
+              <w:t xml:space="preserve">Quitamos </w:t>
+            </w:r>
+            <w:proofErr w:type="spellStart"/>
+            <w:proofErr w:type="gramStart"/>
+            <w:r>
+              <w:rPr>
+                <w:rFonts w:ascii="Times New Roman" w:hAnsi="Times New Roman" w:cs="Times New Roman"/>
+                <w:color w:val="000000"/>
+                <w:sz w:val="24"/>
+                <w:szCs w:val="24"/>
+                <w:lang w:val="es-MX"/>
+              </w:rPr>
+              <w:t>el</w:t>
+            </w:r>
+            <w:proofErr w:type="spellEnd"/>
+            <w:r>
+              <w:rPr>
+                <w:rFonts w:ascii="Times New Roman" w:hAnsi="Times New Roman" w:cs="Times New Roman"/>
+                <w:color w:val="000000"/>
+                <w:sz w:val="24"/>
+                <w:szCs w:val="24"/>
+                <w:lang w:val="es-MX"/>
+              </w:rPr>
+              <w:t xml:space="preserve"> ;</w:t>
+            </w:r>
+            <w:proofErr w:type="gramEnd"/>
+            <w:r>
+              <w:rPr>
+                <w:rFonts w:ascii="Times New Roman" w:hAnsi="Times New Roman" w:cs="Times New Roman"/>
+                <w:color w:val="000000"/>
+                <w:sz w:val="24"/>
+                <w:szCs w:val="24"/>
+                <w:lang w:val="es-MX"/>
+              </w:rPr>
+              <w:t xml:space="preserve"> en el </w:t>
+            </w:r>
+            <w:proofErr w:type="spellStart"/>
+            <w:r>
+              <w:rPr>
+                <w:rFonts w:ascii="Times New Roman" w:hAnsi="Times New Roman" w:cs="Times New Roman"/>
+                <w:color w:val="000000"/>
+                <w:sz w:val="24"/>
+                <w:szCs w:val="24"/>
+                <w:lang w:val="es-MX"/>
+              </w:rPr>
+              <w:t>m</w:t>
+            </w:r>
+            <w:r>
+              <w:rPr>
+                <w:rFonts w:ascii="Times New Roman" w:hAnsi="Times New Roman" w:cs="Times New Roman"/>
+                <w:color w:val="000000"/>
+                <w:sz w:val="24"/>
+                <w:szCs w:val="24"/>
+                <w:lang w:val="es-MX"/>
+              </w:rPr>
+              <w:t>ain</w:t>
+            </w:r>
+            <w:proofErr w:type="spellEnd"/>
+          </w:p>
+          <w:p>
+            <w:pPr>
+              <w:jc w:val="both"/>
+              <w:rPr>
+                <w:rFonts w:ascii="Times New Roman" w:hAnsi="Times New Roman" w:cs="Times New Roman"/>
+                <w:color w:val="000000"/>
+                <w:sz w:val="24"/>
+                <w:szCs w:val="24"/>
+                <w:lang w:val="es-MX"/>
+              </w:rPr>
+            </w:pPr>
+          </w:p>
+          <w:p>
+            <w:pPr>
+              <w:jc w:val="both"/>
+              <w:rPr>
+                <w:rFonts w:ascii="Times New Roman" w:hAnsi="Times New Roman" w:cs="Times New Roman"/>
+                <w:color w:val="000000"/>
+                <w:sz w:val="24"/>
+                <w:szCs w:val="24"/>
+                <w:lang w:val="es-MX"/>
+              </w:rPr>
+            </w:pPr>
+            <w:r>
+              <w:rPr>
+                <w:rFonts w:ascii="Times New Roman" w:hAnsi="Times New Roman" w:cs="Times New Roman"/>
+                <w:color w:val="000000"/>
+                <w:sz w:val="24"/>
+                <w:szCs w:val="24"/>
+                <w:lang w:val="es-MX"/>
+              </w:rPr>
+              <w:t xml:space="preserve">Debería </w:t>
+            </w:r>
+            <w:proofErr w:type="spellStart"/>
+            <w:r>
+              <w:rPr>
+                <w:rFonts w:ascii="Times New Roman" w:hAnsi="Times New Roman" w:cs="Times New Roman"/>
+                <w:color w:val="000000"/>
+                <w:sz w:val="24"/>
+                <w:szCs w:val="24"/>
+                <w:lang w:val="es-MX"/>
+              </w:rPr>
+              <w:t>der</w:t>
+            </w:r>
+            <w:proofErr w:type="spellEnd"/>
+            <w:r>
+              <w:rPr>
+                <w:rFonts w:ascii="Times New Roman" w:hAnsi="Times New Roman" w:cs="Times New Roman"/>
+                <w:color w:val="000000"/>
+                <w:sz w:val="24"/>
+                <w:szCs w:val="24"/>
+                <w:lang w:val="es-MX"/>
+              </w:rPr>
+              <w:t xml:space="preserve"> un error</w:t>
+            </w:r>
           </w:p>
         </w:tc>
         <w:tc>
@@ -21317,6 +21805,1589 @@
                 <w:lang w:val="es-MX"/>
               </w:rPr>
             </w:pPr>
+            <w:r>
+              <w:rPr>
+                <w:rFonts w:ascii="Times New Roman" w:hAnsi="Times New Roman" w:cs="Times New Roman"/>
+                <w:color w:val="000000"/>
+                <w:sz w:val="24"/>
+                <w:szCs w:val="24"/>
+                <w:lang w:val="es-MX"/>
+              </w:rPr>
+              <w:t>Error</w:t>
+            </w:r>
+          </w:p>
+          <w:p>
+            <w:pPr>
+              <w:jc w:val="both"/>
+              <w:rPr>
+                <w:rFonts w:ascii="Times New Roman" w:hAnsi="Times New Roman" w:cs="Times New Roman"/>
+                <w:color w:val="000000"/>
+                <w:sz w:val="24"/>
+                <w:szCs w:val="24"/>
+              </w:rPr>
+            </w:pPr>
+            <w:r>
+              <w:rPr>
+                <w:rFonts w:ascii="Times New Roman" w:hAnsi="Times New Roman" w:cs="Times New Roman"/>
+                <w:color w:val="000000"/>
+                <w:sz w:val="24"/>
+                <w:szCs w:val="24"/>
+              </w:rPr>
+              <w:t>line 6:0 missing ';' at '}'</w:t>
+            </w:r>
+          </w:p>
+        </w:tc>
+      </w:tr>
+      <w:tr>
+        <w:tc>
+          <w:tcPr>
+            <w:tcW w:w="534" w:type="dxa"/>
+          </w:tcPr>
+          <w:p>
+            <w:pPr>
+              <w:jc w:val="both"/>
+              <w:rPr>
+                <w:rFonts w:ascii="Times New Roman" w:hAnsi="Times New Roman" w:cs="Times New Roman"/>
+                <w:color w:val="000000"/>
+                <w:sz w:val="24"/>
+                <w:szCs w:val="24"/>
+                <w:lang w:val="es-MX"/>
+              </w:rPr>
+            </w:pPr>
+            <w:r>
+              <w:rPr>
+                <w:rFonts w:ascii="Times New Roman" w:hAnsi="Times New Roman" w:cs="Times New Roman"/>
+                <w:color w:val="000000"/>
+                <w:sz w:val="24"/>
+                <w:szCs w:val="24"/>
+                <w:lang w:val="es-MX"/>
+              </w:rPr>
+              <w:t>4</w:t>
+            </w:r>
+          </w:p>
+        </w:tc>
+        <w:tc>
+          <w:tcPr>
+            <w:tcW w:w="4565" w:type="dxa"/>
+          </w:tcPr>
+          <w:p>
+            <w:pPr>
+              <w:jc w:val="both"/>
+              <w:rPr>
+                <w:rFonts w:ascii="Times New Roman" w:hAnsi="Times New Roman" w:cs="Times New Roman"/>
+                <w:color w:val="000000"/>
+                <w:sz w:val="24"/>
+                <w:szCs w:val="24"/>
+              </w:rPr>
+            </w:pPr>
+            <w:r>
+              <w:rPr>
+                <w:rFonts w:ascii="Times New Roman" w:hAnsi="Times New Roman" w:cs="Times New Roman"/>
+                <w:color w:val="000000"/>
+                <w:sz w:val="24"/>
+                <w:szCs w:val="24"/>
+              </w:rPr>
+              <w:t>program Test</w:t>
+            </w:r>
+            <w:proofErr w:type="gramStart"/>
+            <w:r>
+              <w:rPr>
+                <w:rFonts w:ascii="Times New Roman" w:hAnsi="Times New Roman" w:cs="Times New Roman"/>
+                <w:color w:val="000000"/>
+                <w:sz w:val="24"/>
+                <w:szCs w:val="24"/>
+              </w:rPr>
+              <w:t>6</w:t>
+            </w:r>
+            <w:r>
+              <w:rPr>
+                <w:rFonts w:ascii="Times New Roman" w:hAnsi="Times New Roman" w:cs="Times New Roman"/>
+                <w:color w:val="000000"/>
+                <w:sz w:val="24"/>
+                <w:szCs w:val="24"/>
+              </w:rPr>
+              <w:t xml:space="preserve"> ;</w:t>
+            </w:r>
+            <w:proofErr w:type="gramEnd"/>
+          </w:p>
+          <w:p>
+            <w:pPr>
+              <w:jc w:val="both"/>
+              <w:rPr>
+                <w:rFonts w:ascii="Times New Roman" w:hAnsi="Times New Roman" w:cs="Times New Roman"/>
+                <w:color w:val="000000"/>
+                <w:sz w:val="24"/>
+                <w:szCs w:val="24"/>
+              </w:rPr>
+            </w:pPr>
+          </w:p>
+          <w:p>
+            <w:pPr>
+              <w:jc w:val="both"/>
+              <w:rPr>
+                <w:rFonts w:ascii="Times New Roman" w:hAnsi="Times New Roman" w:cs="Times New Roman"/>
+                <w:color w:val="000000"/>
+                <w:sz w:val="24"/>
+                <w:szCs w:val="24"/>
+              </w:rPr>
+            </w:pPr>
+            <w:r>
+              <w:rPr>
+                <w:rFonts w:ascii="Times New Roman" w:hAnsi="Times New Roman" w:cs="Times New Roman"/>
+                <w:color w:val="000000"/>
+                <w:sz w:val="24"/>
+                <w:szCs w:val="24"/>
+              </w:rPr>
+              <w:t>var id1, ID_2, iD__</w:t>
+            </w:r>
+            <w:proofErr w:type="gramStart"/>
+            <w:r>
+              <w:rPr>
+                <w:rFonts w:ascii="Times New Roman" w:hAnsi="Times New Roman" w:cs="Times New Roman"/>
+                <w:color w:val="000000"/>
+                <w:sz w:val="24"/>
+                <w:szCs w:val="24"/>
+              </w:rPr>
+              <w:t>3 :</w:t>
+            </w:r>
+            <w:proofErr w:type="gramEnd"/>
+            <w:r>
+              <w:rPr>
+                <w:rFonts w:ascii="Times New Roman" w:hAnsi="Times New Roman" w:cs="Times New Roman"/>
+                <w:color w:val="000000"/>
+                <w:sz w:val="24"/>
+                <w:szCs w:val="24"/>
+              </w:rPr>
+              <w:t xml:space="preserve"> int ;</w:t>
+            </w:r>
+          </w:p>
+          <w:p>
+            <w:pPr>
+              <w:jc w:val="both"/>
+              <w:rPr>
+                <w:rFonts w:ascii="Times New Roman" w:hAnsi="Times New Roman" w:cs="Times New Roman"/>
+                <w:color w:val="000000"/>
+                <w:sz w:val="24"/>
+                <w:szCs w:val="24"/>
+              </w:rPr>
+            </w:pPr>
+          </w:p>
+          <w:p>
+            <w:pPr>
+              <w:jc w:val="both"/>
+              <w:rPr>
+                <w:rFonts w:ascii="Times New Roman" w:hAnsi="Times New Roman" w:cs="Times New Roman"/>
+                <w:color w:val="000000"/>
+                <w:sz w:val="24"/>
+                <w:szCs w:val="24"/>
+              </w:rPr>
+            </w:pPr>
+            <w:r>
+              <w:rPr>
+                <w:rFonts w:ascii="Times New Roman" w:hAnsi="Times New Roman" w:cs="Times New Roman"/>
+                <w:color w:val="000000"/>
+                <w:sz w:val="24"/>
+                <w:szCs w:val="24"/>
+              </w:rPr>
+              <w:t xml:space="preserve">void func_2 </w:t>
+            </w:r>
+            <w:proofErr w:type="gramStart"/>
+            <w:r>
+              <w:rPr>
+                <w:rFonts w:ascii="Times New Roman" w:hAnsi="Times New Roman" w:cs="Times New Roman"/>
+                <w:color w:val="000000"/>
+                <w:sz w:val="24"/>
+                <w:szCs w:val="24"/>
+              </w:rPr>
+              <w:t>( f</w:t>
+            </w:r>
+            <w:proofErr w:type="gramEnd"/>
+            <w:r>
+              <w:rPr>
+                <w:rFonts w:ascii="Times New Roman" w:hAnsi="Times New Roman" w:cs="Times New Roman"/>
+                <w:color w:val="000000"/>
+                <w:sz w:val="24"/>
+                <w:szCs w:val="24"/>
+              </w:rPr>
+              <w:t>_id_1 : int, fiD02:float)[</w:t>
+            </w:r>
+          </w:p>
+          <w:p>
+            <w:pPr>
+              <w:jc w:val="both"/>
+              <w:rPr>
+                <w:rFonts w:ascii="Times New Roman" w:hAnsi="Times New Roman" w:cs="Times New Roman"/>
+                <w:color w:val="000000"/>
+                <w:sz w:val="24"/>
+                <w:szCs w:val="24"/>
+                <w:lang w:val="es-MX"/>
+              </w:rPr>
+            </w:pPr>
+            <w:r>
+              <w:rPr>
+                <w:rFonts w:ascii="Times New Roman" w:hAnsi="Times New Roman" w:cs="Times New Roman"/>
+                <w:color w:val="000000"/>
+                <w:sz w:val="24"/>
+                <w:szCs w:val="24"/>
+              </w:rPr>
+              <w:lastRenderedPageBreak/>
+              <w:t xml:space="preserve">    </w:t>
+            </w:r>
+            <w:proofErr w:type="spellStart"/>
+            <w:r>
+              <w:rPr>
+                <w:rFonts w:ascii="Times New Roman" w:hAnsi="Times New Roman" w:cs="Times New Roman"/>
+                <w:color w:val="000000"/>
+                <w:sz w:val="24"/>
+                <w:szCs w:val="24"/>
+                <w:lang w:val="es-MX"/>
+              </w:rPr>
+              <w:t>var</w:t>
+            </w:r>
+            <w:proofErr w:type="spellEnd"/>
+            <w:r>
+              <w:rPr>
+                <w:rFonts w:ascii="Times New Roman" w:hAnsi="Times New Roman" w:cs="Times New Roman"/>
+                <w:color w:val="000000"/>
+                <w:sz w:val="24"/>
+                <w:szCs w:val="24"/>
+                <w:lang w:val="es-MX"/>
+              </w:rPr>
+              <w:t xml:space="preserve"> f_var_</w:t>
+            </w:r>
+            <w:proofErr w:type="gramStart"/>
+            <w:r>
+              <w:rPr>
+                <w:rFonts w:ascii="Times New Roman" w:hAnsi="Times New Roman" w:cs="Times New Roman"/>
+                <w:color w:val="000000"/>
+                <w:sz w:val="24"/>
+                <w:szCs w:val="24"/>
+                <w:lang w:val="es-MX"/>
+              </w:rPr>
+              <w:t>1 :</w:t>
+            </w:r>
+            <w:proofErr w:type="gramEnd"/>
+            <w:r>
+              <w:rPr>
+                <w:rFonts w:ascii="Times New Roman" w:hAnsi="Times New Roman" w:cs="Times New Roman"/>
+                <w:color w:val="000000"/>
+                <w:sz w:val="24"/>
+                <w:szCs w:val="24"/>
+                <w:lang w:val="es-MX"/>
+              </w:rPr>
+              <w:t xml:space="preserve"> </w:t>
+            </w:r>
+            <w:proofErr w:type="spellStart"/>
+            <w:r>
+              <w:rPr>
+                <w:rFonts w:ascii="Times New Roman" w:hAnsi="Times New Roman" w:cs="Times New Roman"/>
+                <w:color w:val="000000"/>
+                <w:sz w:val="24"/>
+                <w:szCs w:val="24"/>
+                <w:lang w:val="es-MX"/>
+              </w:rPr>
+              <w:t>int</w:t>
+            </w:r>
+            <w:proofErr w:type="spellEnd"/>
+            <w:r>
+              <w:rPr>
+                <w:rFonts w:ascii="Times New Roman" w:hAnsi="Times New Roman" w:cs="Times New Roman"/>
+                <w:color w:val="000000"/>
+                <w:sz w:val="24"/>
+                <w:szCs w:val="24"/>
+                <w:lang w:val="es-MX"/>
+              </w:rPr>
+              <w:t xml:space="preserve"> ;</w:t>
+            </w:r>
+          </w:p>
+          <w:p>
+            <w:pPr>
+              <w:jc w:val="both"/>
+              <w:rPr>
+                <w:rFonts w:ascii="Times New Roman" w:hAnsi="Times New Roman" w:cs="Times New Roman"/>
+                <w:color w:val="000000"/>
+                <w:sz w:val="24"/>
+                <w:szCs w:val="24"/>
+                <w:lang w:val="es-MX"/>
+              </w:rPr>
+            </w:pPr>
+            <w:r>
+              <w:rPr>
+                <w:rFonts w:ascii="Times New Roman" w:hAnsi="Times New Roman" w:cs="Times New Roman"/>
+                <w:color w:val="000000"/>
+                <w:sz w:val="24"/>
+                <w:szCs w:val="24"/>
+                <w:lang w:val="es-MX"/>
+              </w:rPr>
+              <w:t xml:space="preserve">    {</w:t>
+            </w:r>
+          </w:p>
+          <w:p>
+            <w:pPr>
+              <w:jc w:val="both"/>
+              <w:rPr>
+                <w:rFonts w:ascii="Times New Roman" w:hAnsi="Times New Roman" w:cs="Times New Roman"/>
+                <w:color w:val="000000"/>
+                <w:sz w:val="24"/>
+                <w:szCs w:val="24"/>
+                <w:lang w:val="es-MX"/>
+              </w:rPr>
+            </w:pPr>
+            <w:r>
+              <w:rPr>
+                <w:rFonts w:ascii="Times New Roman" w:hAnsi="Times New Roman" w:cs="Times New Roman"/>
+                <w:color w:val="000000"/>
+                <w:sz w:val="24"/>
+                <w:szCs w:val="24"/>
+                <w:lang w:val="es-MX"/>
+              </w:rPr>
+              <w:t xml:space="preserve">        polas$$ = </w:t>
+            </w:r>
+            <w:proofErr w:type="gramStart"/>
+            <w:r>
+              <w:rPr>
+                <w:rFonts w:ascii="Times New Roman" w:hAnsi="Times New Roman" w:cs="Times New Roman"/>
+                <w:color w:val="000000"/>
+                <w:sz w:val="24"/>
+                <w:szCs w:val="24"/>
+                <w:lang w:val="es-MX"/>
+              </w:rPr>
+              <w:t>3 ;</w:t>
+            </w:r>
+            <w:proofErr w:type="gramEnd"/>
+          </w:p>
+          <w:p>
+            <w:pPr>
+              <w:jc w:val="both"/>
+              <w:rPr>
+                <w:rFonts w:ascii="Times New Roman" w:hAnsi="Times New Roman" w:cs="Times New Roman"/>
+                <w:color w:val="000000"/>
+                <w:sz w:val="24"/>
+                <w:szCs w:val="24"/>
+              </w:rPr>
+            </w:pPr>
+            <w:r>
+              <w:rPr>
+                <w:rFonts w:ascii="Times New Roman" w:hAnsi="Times New Roman" w:cs="Times New Roman"/>
+                <w:color w:val="000000"/>
+                <w:sz w:val="24"/>
+                <w:szCs w:val="24"/>
+                <w:lang w:val="es-MX"/>
+              </w:rPr>
+              <w:t xml:space="preserve">    </w:t>
+            </w:r>
+            <w:r>
+              <w:rPr>
+                <w:rFonts w:ascii="Times New Roman" w:hAnsi="Times New Roman" w:cs="Times New Roman"/>
+                <w:color w:val="000000"/>
+                <w:sz w:val="24"/>
+                <w:szCs w:val="24"/>
+              </w:rPr>
+              <w:t>}</w:t>
+            </w:r>
+          </w:p>
+          <w:p>
+            <w:pPr>
+              <w:jc w:val="both"/>
+              <w:rPr>
+                <w:rFonts w:ascii="Times New Roman" w:hAnsi="Times New Roman" w:cs="Times New Roman"/>
+                <w:color w:val="000000"/>
+                <w:sz w:val="24"/>
+                <w:szCs w:val="24"/>
+              </w:rPr>
+            </w:pPr>
+            <w:r>
+              <w:rPr>
+                <w:rFonts w:ascii="Times New Roman" w:hAnsi="Times New Roman" w:cs="Times New Roman"/>
+                <w:color w:val="000000"/>
+                <w:sz w:val="24"/>
+                <w:szCs w:val="24"/>
+              </w:rPr>
+              <w:t>];</w:t>
+            </w:r>
+          </w:p>
+          <w:p>
+            <w:pPr>
+              <w:jc w:val="both"/>
+              <w:rPr>
+                <w:rFonts w:ascii="Times New Roman" w:hAnsi="Times New Roman" w:cs="Times New Roman"/>
+                <w:color w:val="000000"/>
+                <w:sz w:val="24"/>
+                <w:szCs w:val="24"/>
+              </w:rPr>
+            </w:pPr>
+          </w:p>
+          <w:p>
+            <w:pPr>
+              <w:jc w:val="both"/>
+              <w:rPr>
+                <w:rFonts w:ascii="Times New Roman" w:hAnsi="Times New Roman" w:cs="Times New Roman"/>
+                <w:color w:val="000000"/>
+                <w:sz w:val="24"/>
+                <w:szCs w:val="24"/>
+              </w:rPr>
+            </w:pPr>
+            <w:proofErr w:type="gramStart"/>
+            <w:r>
+              <w:rPr>
+                <w:rFonts w:ascii="Times New Roman" w:hAnsi="Times New Roman" w:cs="Times New Roman"/>
+                <w:color w:val="000000"/>
+                <w:sz w:val="24"/>
+                <w:szCs w:val="24"/>
+              </w:rPr>
+              <w:t>main{</w:t>
+            </w:r>
+            <w:proofErr w:type="gramEnd"/>
+          </w:p>
+          <w:p>
+            <w:pPr>
+              <w:jc w:val="both"/>
+              <w:rPr>
+                <w:rFonts w:ascii="Times New Roman" w:hAnsi="Times New Roman" w:cs="Times New Roman"/>
+                <w:color w:val="000000"/>
+                <w:sz w:val="24"/>
+                <w:szCs w:val="24"/>
+              </w:rPr>
+            </w:pPr>
+            <w:r>
+              <w:rPr>
+                <w:rFonts w:ascii="Times New Roman" w:hAnsi="Times New Roman" w:cs="Times New Roman"/>
+                <w:color w:val="000000"/>
+                <w:sz w:val="24"/>
+                <w:szCs w:val="24"/>
+              </w:rPr>
+              <w:t xml:space="preserve">    y = 3 + </w:t>
+            </w:r>
+            <w:proofErr w:type="gramStart"/>
+            <w:r>
+              <w:rPr>
+                <w:rFonts w:ascii="Times New Roman" w:hAnsi="Times New Roman" w:cs="Times New Roman"/>
+                <w:color w:val="000000"/>
+                <w:sz w:val="24"/>
+                <w:szCs w:val="24"/>
+              </w:rPr>
+              <w:t>4;</w:t>
+            </w:r>
+            <w:proofErr w:type="gramEnd"/>
+          </w:p>
+          <w:p>
+            <w:pPr>
+              <w:jc w:val="both"/>
+              <w:rPr>
+                <w:rFonts w:ascii="Times New Roman" w:hAnsi="Times New Roman" w:cs="Times New Roman"/>
+                <w:color w:val="000000"/>
+                <w:sz w:val="24"/>
+                <w:szCs w:val="24"/>
+              </w:rPr>
+            </w:pPr>
+            <w:r>
+              <w:rPr>
+                <w:rFonts w:ascii="Times New Roman" w:hAnsi="Times New Roman" w:cs="Times New Roman"/>
+                <w:color w:val="000000"/>
+                <w:sz w:val="24"/>
+                <w:szCs w:val="24"/>
+              </w:rPr>
+              <w:t>}</w:t>
+            </w:r>
+          </w:p>
+          <w:p>
+            <w:pPr>
+              <w:jc w:val="both"/>
+              <w:rPr>
+                <w:rFonts w:ascii="Times New Roman" w:hAnsi="Times New Roman" w:cs="Times New Roman"/>
+                <w:color w:val="000000"/>
+                <w:sz w:val="24"/>
+                <w:szCs w:val="24"/>
+              </w:rPr>
+            </w:pPr>
+            <w:r>
+              <w:rPr>
+                <w:rFonts w:ascii="Times New Roman" w:hAnsi="Times New Roman" w:cs="Times New Roman"/>
+                <w:color w:val="000000"/>
+                <w:sz w:val="24"/>
+                <w:szCs w:val="24"/>
+              </w:rPr>
+              <w:t>end</w:t>
+            </w:r>
+          </w:p>
+        </w:tc>
+        <w:tc>
+          <w:tcPr>
+            <w:tcW w:w="1547" w:type="dxa"/>
+          </w:tcPr>
+          <w:p>
+            <w:pPr>
+              <w:jc w:val="both"/>
+              <w:rPr>
+                <w:rFonts w:ascii="Times New Roman" w:hAnsi="Times New Roman" w:cs="Times New Roman"/>
+                <w:color w:val="000000"/>
+                <w:sz w:val="24"/>
+                <w:szCs w:val="24"/>
+                <w:lang w:val="es-MX"/>
+              </w:rPr>
+            </w:pPr>
+            <w:r>
+              <w:rPr>
+                <w:rFonts w:ascii="Times New Roman" w:hAnsi="Times New Roman" w:cs="Times New Roman"/>
+                <w:color w:val="000000"/>
+                <w:sz w:val="24"/>
+                <w:szCs w:val="24"/>
+                <w:lang w:val="es-MX"/>
+              </w:rPr>
+              <w:lastRenderedPageBreak/>
+              <w:t>Crear en func_2 un id con símbolos no validos</w:t>
+            </w:r>
+          </w:p>
+          <w:p>
+            <w:pPr>
+              <w:jc w:val="both"/>
+              <w:rPr>
+                <w:rFonts w:ascii="Times New Roman" w:hAnsi="Times New Roman" w:cs="Times New Roman"/>
+                <w:color w:val="000000"/>
+                <w:sz w:val="24"/>
+                <w:szCs w:val="24"/>
+                <w:lang w:val="es-MX"/>
+              </w:rPr>
+            </w:pPr>
+          </w:p>
+          <w:p>
+            <w:pPr>
+              <w:jc w:val="both"/>
+              <w:rPr>
+                <w:rFonts w:ascii="Times New Roman" w:hAnsi="Times New Roman" w:cs="Times New Roman"/>
+                <w:color w:val="000000"/>
+                <w:sz w:val="24"/>
+                <w:szCs w:val="24"/>
+                <w:lang w:val="es-MX"/>
+              </w:rPr>
+            </w:pPr>
+            <w:r>
+              <w:rPr>
+                <w:rFonts w:ascii="Times New Roman" w:hAnsi="Times New Roman" w:cs="Times New Roman"/>
+                <w:color w:val="000000"/>
+                <w:sz w:val="24"/>
+                <w:szCs w:val="24"/>
+                <w:lang w:val="es-MX"/>
+              </w:rPr>
+              <w:lastRenderedPageBreak/>
+              <w:t>Se espera un Error</w:t>
+            </w:r>
+          </w:p>
+        </w:tc>
+        <w:tc>
+          <w:tcPr>
+            <w:tcW w:w="1462" w:type="dxa"/>
+          </w:tcPr>
+          <w:p>
+            <w:pPr>
+              <w:jc w:val="both"/>
+              <w:rPr>
+                <w:rFonts w:ascii="Times New Roman" w:hAnsi="Times New Roman" w:cs="Times New Roman"/>
+                <w:color w:val="000000"/>
+                <w:sz w:val="24"/>
+                <w:szCs w:val="24"/>
+                <w:lang w:val="es-MX"/>
+              </w:rPr>
+            </w:pPr>
+            <w:r>
+              <w:rPr>
+                <w:rFonts w:ascii="Times New Roman" w:hAnsi="Times New Roman" w:cs="Times New Roman"/>
+                <w:color w:val="000000"/>
+                <w:sz w:val="24"/>
+                <w:szCs w:val="24"/>
+                <w:lang w:val="es-MX"/>
+              </w:rPr>
+              <w:lastRenderedPageBreak/>
+              <w:t>Error</w:t>
+            </w:r>
+          </w:p>
+          <w:p>
+            <w:pPr>
+              <w:jc w:val="both"/>
+              <w:rPr>
+                <w:rFonts w:ascii="Times New Roman" w:hAnsi="Times New Roman" w:cs="Times New Roman"/>
+                <w:color w:val="000000"/>
+                <w:sz w:val="24"/>
+                <w:szCs w:val="24"/>
+                <w:lang w:val="es-MX"/>
+              </w:rPr>
+            </w:pPr>
+          </w:p>
+          <w:p>
+            <w:pPr>
+              <w:jc w:val="both"/>
+              <w:rPr>
+                <w:rFonts w:ascii="Times New Roman" w:hAnsi="Times New Roman" w:cs="Times New Roman"/>
+                <w:color w:val="000000"/>
+                <w:sz w:val="24"/>
+                <w:szCs w:val="24"/>
+              </w:rPr>
+            </w:pPr>
+            <w:r>
+              <w:rPr>
+                <w:rFonts w:ascii="Times New Roman" w:hAnsi="Times New Roman" w:cs="Times New Roman"/>
+                <w:color w:val="000000"/>
+                <w:sz w:val="24"/>
+                <w:szCs w:val="24"/>
+              </w:rPr>
+              <w:t>line 13:13 token recognition error at: '$'</w:t>
+            </w:r>
+          </w:p>
+          <w:p>
+            <w:pPr>
+              <w:jc w:val="both"/>
+              <w:rPr>
+                <w:rFonts w:ascii="Times New Roman" w:hAnsi="Times New Roman" w:cs="Times New Roman"/>
+                <w:color w:val="000000"/>
+                <w:sz w:val="24"/>
+                <w:szCs w:val="24"/>
+              </w:rPr>
+            </w:pPr>
+          </w:p>
+          <w:p>
+            <w:pPr>
+              <w:jc w:val="both"/>
+              <w:rPr>
+                <w:rFonts w:ascii="Times New Roman" w:hAnsi="Times New Roman" w:cs="Times New Roman"/>
+                <w:color w:val="000000"/>
+                <w:sz w:val="24"/>
+                <w:szCs w:val="24"/>
+              </w:rPr>
+            </w:pPr>
+            <w:r>
+              <w:rPr>
+                <w:rFonts w:ascii="Times New Roman" w:hAnsi="Times New Roman" w:cs="Times New Roman"/>
+                <w:color w:val="000000"/>
+                <w:sz w:val="24"/>
+                <w:szCs w:val="24"/>
+              </w:rPr>
+              <w:t>line 13:14 token recognition error at: '$'</w:t>
+            </w:r>
+          </w:p>
+        </w:tc>
+      </w:tr>
+      <w:tr>
+        <w:tc>
+          <w:tcPr>
+            <w:tcW w:w="534" w:type="dxa"/>
+          </w:tcPr>
+          <w:p>
+            <w:pPr>
+              <w:jc w:val="both"/>
+              <w:rPr>
+                <w:rFonts w:ascii="Times New Roman" w:hAnsi="Times New Roman" w:cs="Times New Roman"/>
+                <w:color w:val="000000"/>
+                <w:sz w:val="24"/>
+                <w:szCs w:val="24"/>
+                <w:lang w:val="es-MX"/>
+              </w:rPr>
+            </w:pPr>
+            <w:r>
+              <w:rPr>
+                <w:rFonts w:ascii="Times New Roman" w:hAnsi="Times New Roman" w:cs="Times New Roman"/>
+                <w:color w:val="000000"/>
+                <w:sz w:val="24"/>
+                <w:szCs w:val="24"/>
+                <w:lang w:val="es-MX"/>
+              </w:rPr>
+              <w:lastRenderedPageBreak/>
+              <w:t>5</w:t>
+            </w:r>
+          </w:p>
+        </w:tc>
+        <w:tc>
+          <w:tcPr>
+            <w:tcW w:w="4565" w:type="dxa"/>
+          </w:tcPr>
+          <w:p>
+            <w:pPr>
+              <w:jc w:val="both"/>
+              <w:rPr>
+                <w:rFonts w:ascii="Times New Roman" w:hAnsi="Times New Roman" w:cs="Times New Roman"/>
+                <w:color w:val="000000"/>
+                <w:sz w:val="24"/>
+                <w:szCs w:val="24"/>
+              </w:rPr>
+            </w:pPr>
+            <w:r>
+              <w:rPr>
+                <w:rFonts w:ascii="Times New Roman" w:hAnsi="Times New Roman" w:cs="Times New Roman"/>
+                <w:color w:val="000000"/>
+                <w:sz w:val="24"/>
+                <w:szCs w:val="24"/>
+              </w:rPr>
+              <w:t>program Test</w:t>
+            </w:r>
+            <w:proofErr w:type="gramStart"/>
+            <w:r>
+              <w:rPr>
+                <w:rFonts w:ascii="Times New Roman" w:hAnsi="Times New Roman" w:cs="Times New Roman"/>
+                <w:color w:val="000000"/>
+                <w:sz w:val="24"/>
+                <w:szCs w:val="24"/>
+              </w:rPr>
+              <w:t>5</w:t>
+            </w:r>
+            <w:r>
+              <w:rPr>
+                <w:rFonts w:ascii="Times New Roman" w:hAnsi="Times New Roman" w:cs="Times New Roman"/>
+                <w:color w:val="000000"/>
+                <w:sz w:val="24"/>
+                <w:szCs w:val="24"/>
+              </w:rPr>
+              <w:t xml:space="preserve"> ;</w:t>
+            </w:r>
+            <w:proofErr w:type="gramEnd"/>
+          </w:p>
+          <w:p>
+            <w:pPr>
+              <w:jc w:val="both"/>
+              <w:rPr>
+                <w:rFonts w:ascii="Times New Roman" w:hAnsi="Times New Roman" w:cs="Times New Roman"/>
+                <w:color w:val="000000"/>
+                <w:sz w:val="24"/>
+                <w:szCs w:val="24"/>
+              </w:rPr>
+            </w:pPr>
+          </w:p>
+          <w:p>
+            <w:pPr>
+              <w:jc w:val="both"/>
+              <w:rPr>
+                <w:rFonts w:ascii="Times New Roman" w:hAnsi="Times New Roman" w:cs="Times New Roman"/>
+                <w:color w:val="000000"/>
+                <w:sz w:val="24"/>
+                <w:szCs w:val="24"/>
+              </w:rPr>
+            </w:pPr>
+            <w:r>
+              <w:rPr>
+                <w:rFonts w:ascii="Times New Roman" w:hAnsi="Times New Roman" w:cs="Times New Roman"/>
+                <w:color w:val="000000"/>
+                <w:sz w:val="24"/>
+                <w:szCs w:val="24"/>
+              </w:rPr>
+              <w:t>var id1, ID_2, iD__</w:t>
+            </w:r>
+            <w:proofErr w:type="gramStart"/>
+            <w:r>
+              <w:rPr>
+                <w:rFonts w:ascii="Times New Roman" w:hAnsi="Times New Roman" w:cs="Times New Roman"/>
+                <w:color w:val="000000"/>
+                <w:sz w:val="24"/>
+                <w:szCs w:val="24"/>
+              </w:rPr>
+              <w:t>3 :</w:t>
+            </w:r>
+            <w:proofErr w:type="gramEnd"/>
+            <w:r>
+              <w:rPr>
+                <w:rFonts w:ascii="Times New Roman" w:hAnsi="Times New Roman" w:cs="Times New Roman"/>
+                <w:color w:val="000000"/>
+                <w:sz w:val="24"/>
+                <w:szCs w:val="24"/>
+              </w:rPr>
+              <w:t xml:space="preserve"> int ;</w:t>
+            </w:r>
+          </w:p>
+          <w:p>
+            <w:pPr>
+              <w:jc w:val="both"/>
+              <w:rPr>
+                <w:rFonts w:ascii="Times New Roman" w:hAnsi="Times New Roman" w:cs="Times New Roman"/>
+                <w:color w:val="000000"/>
+                <w:sz w:val="24"/>
+                <w:szCs w:val="24"/>
+              </w:rPr>
+            </w:pPr>
+          </w:p>
+          <w:p>
+            <w:pPr>
+              <w:jc w:val="both"/>
+              <w:rPr>
+                <w:rFonts w:ascii="Times New Roman" w:hAnsi="Times New Roman" w:cs="Times New Roman"/>
+                <w:color w:val="000000"/>
+                <w:sz w:val="24"/>
+                <w:szCs w:val="24"/>
+              </w:rPr>
+            </w:pPr>
+            <w:proofErr w:type="gramStart"/>
+            <w:r>
+              <w:rPr>
+                <w:rFonts w:ascii="Times New Roman" w:hAnsi="Times New Roman" w:cs="Times New Roman"/>
+                <w:color w:val="000000"/>
+                <w:sz w:val="24"/>
+                <w:szCs w:val="24"/>
+              </w:rPr>
+              <w:t>main{</w:t>
+            </w:r>
+            <w:proofErr w:type="gramEnd"/>
+          </w:p>
+          <w:p>
+            <w:pPr>
+              <w:jc w:val="both"/>
+              <w:rPr>
+                <w:rFonts w:ascii="Times New Roman" w:hAnsi="Times New Roman" w:cs="Times New Roman"/>
+                <w:color w:val="000000"/>
+                <w:sz w:val="24"/>
+                <w:szCs w:val="24"/>
+              </w:rPr>
+            </w:pPr>
+            <w:r>
+              <w:rPr>
+                <w:rFonts w:ascii="Times New Roman" w:hAnsi="Times New Roman" w:cs="Times New Roman"/>
+                <w:color w:val="000000"/>
+                <w:sz w:val="24"/>
+                <w:szCs w:val="24"/>
+              </w:rPr>
+              <w:t xml:space="preserve">    print('</w:t>
+            </w:r>
+            <w:proofErr w:type="spellStart"/>
+            <w:r>
+              <w:rPr>
+                <w:rFonts w:ascii="Times New Roman" w:hAnsi="Times New Roman" w:cs="Times New Roman"/>
+                <w:color w:val="000000"/>
+                <w:sz w:val="24"/>
+                <w:szCs w:val="24"/>
+              </w:rPr>
+              <w:t>hola</w:t>
+            </w:r>
+            <w:proofErr w:type="spellEnd"/>
+            <w:proofErr w:type="gramStart"/>
+            <w:r>
+              <w:rPr>
+                <w:rFonts w:ascii="Times New Roman" w:hAnsi="Times New Roman" w:cs="Times New Roman"/>
+                <w:color w:val="000000"/>
+                <w:sz w:val="24"/>
+                <w:szCs w:val="24"/>
+              </w:rPr>
+              <w:t>);</w:t>
+            </w:r>
+            <w:proofErr w:type="gramEnd"/>
+          </w:p>
+          <w:p>
+            <w:pPr>
+              <w:jc w:val="both"/>
+              <w:rPr>
+                <w:rFonts w:ascii="Times New Roman" w:hAnsi="Times New Roman" w:cs="Times New Roman"/>
+                <w:color w:val="000000"/>
+                <w:sz w:val="24"/>
+                <w:szCs w:val="24"/>
+              </w:rPr>
+            </w:pPr>
+            <w:r>
+              <w:rPr>
+                <w:rFonts w:ascii="Times New Roman" w:hAnsi="Times New Roman" w:cs="Times New Roman"/>
+                <w:color w:val="000000"/>
+                <w:sz w:val="24"/>
+                <w:szCs w:val="24"/>
+              </w:rPr>
+              <w:t>}</w:t>
+            </w:r>
+          </w:p>
+          <w:p>
+            <w:pPr>
+              <w:jc w:val="both"/>
+              <w:rPr>
+                <w:rFonts w:ascii="Times New Roman" w:hAnsi="Times New Roman" w:cs="Times New Roman"/>
+                <w:color w:val="000000"/>
+                <w:sz w:val="24"/>
+                <w:szCs w:val="24"/>
+              </w:rPr>
+            </w:pPr>
+            <w:r>
+              <w:rPr>
+                <w:rFonts w:ascii="Times New Roman" w:hAnsi="Times New Roman" w:cs="Times New Roman"/>
+                <w:color w:val="000000"/>
+                <w:sz w:val="24"/>
+                <w:szCs w:val="24"/>
+              </w:rPr>
+              <w:t>end</w:t>
+            </w:r>
+          </w:p>
+        </w:tc>
+        <w:tc>
+          <w:tcPr>
+            <w:tcW w:w="1547" w:type="dxa"/>
+          </w:tcPr>
+          <w:p>
+            <w:pPr>
+              <w:jc w:val="both"/>
+              <w:rPr>
+                <w:rFonts w:ascii="Times New Roman" w:hAnsi="Times New Roman" w:cs="Times New Roman"/>
+                <w:color w:val="000000"/>
+                <w:sz w:val="24"/>
+                <w:szCs w:val="24"/>
+              </w:rPr>
+            </w:pPr>
+            <w:r>
+              <w:rPr>
+                <w:rFonts w:ascii="Times New Roman" w:hAnsi="Times New Roman" w:cs="Times New Roman"/>
+                <w:color w:val="000000"/>
+                <w:sz w:val="24"/>
+                <w:szCs w:val="24"/>
+              </w:rPr>
+              <w:t xml:space="preserve">Print sin </w:t>
+            </w:r>
+            <w:proofErr w:type="spellStart"/>
+            <w:r>
+              <w:rPr>
+                <w:rFonts w:ascii="Times New Roman" w:hAnsi="Times New Roman" w:cs="Times New Roman"/>
+                <w:color w:val="000000"/>
+                <w:sz w:val="24"/>
+                <w:szCs w:val="24"/>
+              </w:rPr>
+              <w:t>cerrar</w:t>
+            </w:r>
+            <w:proofErr w:type="spellEnd"/>
+            <w:r>
+              <w:rPr>
+                <w:rFonts w:ascii="Times New Roman" w:hAnsi="Times New Roman" w:cs="Times New Roman"/>
+                <w:color w:val="000000"/>
+                <w:sz w:val="24"/>
+                <w:szCs w:val="24"/>
+              </w:rPr>
+              <w:t xml:space="preserve"> </w:t>
+            </w:r>
+            <w:proofErr w:type="spellStart"/>
+            <w:proofErr w:type="gramStart"/>
+            <w:r>
+              <w:rPr>
+                <w:rFonts w:ascii="Times New Roman" w:hAnsi="Times New Roman" w:cs="Times New Roman"/>
+                <w:color w:val="000000"/>
+                <w:sz w:val="24"/>
+                <w:szCs w:val="24"/>
+              </w:rPr>
+              <w:t>comillas</w:t>
+            </w:r>
+            <w:proofErr w:type="spellEnd"/>
+            <w:proofErr w:type="gramEnd"/>
+            <w:r>
+              <w:rPr>
+                <w:rFonts w:ascii="Times New Roman" w:hAnsi="Times New Roman" w:cs="Times New Roman"/>
+                <w:color w:val="000000"/>
+                <w:sz w:val="24"/>
+                <w:szCs w:val="24"/>
+              </w:rPr>
+              <w:t xml:space="preserve"> </w:t>
+            </w:r>
+          </w:p>
+          <w:p>
+            <w:pPr>
+              <w:jc w:val="both"/>
+              <w:rPr>
+                <w:rFonts w:ascii="Times New Roman" w:hAnsi="Times New Roman" w:cs="Times New Roman"/>
+                <w:color w:val="000000"/>
+                <w:sz w:val="24"/>
+                <w:szCs w:val="24"/>
+              </w:rPr>
+            </w:pPr>
+          </w:p>
+          <w:p>
+            <w:pPr>
+              <w:jc w:val="both"/>
+              <w:rPr>
+                <w:rFonts w:ascii="Times New Roman" w:hAnsi="Times New Roman" w:cs="Times New Roman"/>
+                <w:color w:val="000000"/>
+                <w:sz w:val="24"/>
+                <w:szCs w:val="24"/>
+              </w:rPr>
+            </w:pPr>
+          </w:p>
+          <w:p>
+            <w:pPr>
+              <w:jc w:val="both"/>
+              <w:rPr>
+                <w:rFonts w:ascii="Times New Roman" w:hAnsi="Times New Roman" w:cs="Times New Roman"/>
+                <w:color w:val="000000"/>
+                <w:sz w:val="24"/>
+                <w:szCs w:val="24"/>
+              </w:rPr>
+            </w:pPr>
+            <w:r>
+              <w:rPr>
+                <w:rFonts w:ascii="Times New Roman" w:hAnsi="Times New Roman" w:cs="Times New Roman"/>
+                <w:color w:val="000000"/>
+                <w:sz w:val="24"/>
+                <w:szCs w:val="24"/>
+              </w:rPr>
+              <w:t xml:space="preserve">Error </w:t>
+            </w:r>
+            <w:proofErr w:type="spellStart"/>
+            <w:r>
+              <w:rPr>
+                <w:rFonts w:ascii="Times New Roman" w:hAnsi="Times New Roman" w:cs="Times New Roman"/>
+                <w:color w:val="000000"/>
+                <w:sz w:val="24"/>
+                <w:szCs w:val="24"/>
+              </w:rPr>
+              <w:t>en</w:t>
+            </w:r>
+            <w:proofErr w:type="spellEnd"/>
+            <w:r>
+              <w:rPr>
+                <w:rFonts w:ascii="Times New Roman" w:hAnsi="Times New Roman" w:cs="Times New Roman"/>
+                <w:color w:val="000000"/>
+                <w:sz w:val="24"/>
+                <w:szCs w:val="24"/>
+              </w:rPr>
+              <w:t xml:space="preserve"> </w:t>
+            </w:r>
+            <w:proofErr w:type="spellStart"/>
+            <w:r>
+              <w:rPr>
+                <w:rFonts w:ascii="Times New Roman" w:hAnsi="Times New Roman" w:cs="Times New Roman"/>
+                <w:color w:val="000000"/>
+                <w:sz w:val="24"/>
+                <w:szCs w:val="24"/>
+              </w:rPr>
+              <w:t>el</w:t>
+            </w:r>
+            <w:proofErr w:type="spellEnd"/>
+            <w:r>
+              <w:rPr>
+                <w:rFonts w:ascii="Times New Roman" w:hAnsi="Times New Roman" w:cs="Times New Roman"/>
+                <w:color w:val="000000"/>
+                <w:sz w:val="24"/>
+                <w:szCs w:val="24"/>
+              </w:rPr>
+              <w:t xml:space="preserve"> print</w:t>
+            </w:r>
+          </w:p>
+        </w:tc>
+        <w:tc>
+          <w:tcPr>
+            <w:tcW w:w="1462" w:type="dxa"/>
+          </w:tcPr>
+          <w:p>
+            <w:pPr>
+              <w:jc w:val="both"/>
+              <w:rPr>
+                <w:rFonts w:ascii="Times New Roman" w:hAnsi="Times New Roman" w:cs="Times New Roman"/>
+                <w:color w:val="000000"/>
+                <w:sz w:val="24"/>
+                <w:szCs w:val="24"/>
+              </w:rPr>
+            </w:pPr>
+            <w:r>
+              <w:rPr>
+                <w:rFonts w:ascii="Times New Roman" w:hAnsi="Times New Roman" w:cs="Times New Roman"/>
+                <w:color w:val="000000"/>
+                <w:sz w:val="24"/>
+                <w:szCs w:val="24"/>
+              </w:rPr>
+              <w:t>Error</w:t>
+            </w:r>
+          </w:p>
+          <w:p>
+            <w:pPr>
+              <w:jc w:val="both"/>
+              <w:rPr>
+                <w:rFonts w:ascii="Times New Roman" w:hAnsi="Times New Roman" w:cs="Times New Roman"/>
+                <w:color w:val="000000"/>
+                <w:sz w:val="24"/>
+                <w:szCs w:val="24"/>
+              </w:rPr>
+            </w:pPr>
+          </w:p>
+          <w:p>
+            <w:pPr>
+              <w:jc w:val="both"/>
+              <w:rPr>
+                <w:rFonts w:ascii="Times New Roman" w:hAnsi="Times New Roman" w:cs="Times New Roman"/>
+                <w:color w:val="000000"/>
+                <w:sz w:val="24"/>
+                <w:szCs w:val="24"/>
+              </w:rPr>
+            </w:pPr>
+            <w:r>
+              <w:rPr>
+                <w:rFonts w:ascii="Times New Roman" w:hAnsi="Times New Roman" w:cs="Times New Roman"/>
+                <w:color w:val="000000"/>
+                <w:sz w:val="24"/>
+                <w:szCs w:val="24"/>
+              </w:rPr>
+              <w:t>line 6:10 token recognition error at: ''</w:t>
+            </w:r>
+            <w:proofErr w:type="spellStart"/>
+            <w:r>
+              <w:rPr>
+                <w:rFonts w:ascii="Times New Roman" w:hAnsi="Times New Roman" w:cs="Times New Roman"/>
+                <w:color w:val="000000"/>
+                <w:sz w:val="24"/>
+                <w:szCs w:val="24"/>
+              </w:rPr>
+              <w:t>hola</w:t>
+            </w:r>
+            <w:proofErr w:type="spellEnd"/>
+            <w:proofErr w:type="gramStart"/>
+            <w:r>
+              <w:rPr>
+                <w:rFonts w:ascii="Times New Roman" w:hAnsi="Times New Roman" w:cs="Times New Roman"/>
+                <w:color w:val="000000"/>
+                <w:sz w:val="24"/>
+                <w:szCs w:val="24"/>
+              </w:rPr>
+              <w:t>);\</w:t>
+            </w:r>
+            <w:proofErr w:type="gramEnd"/>
+            <w:r>
+              <w:rPr>
+                <w:rFonts w:ascii="Times New Roman" w:hAnsi="Times New Roman" w:cs="Times New Roman"/>
+                <w:color w:val="000000"/>
+                <w:sz w:val="24"/>
+                <w:szCs w:val="24"/>
+              </w:rPr>
+              <w:t>n'</w:t>
+            </w:r>
+          </w:p>
+          <w:p>
+            <w:pPr>
+              <w:jc w:val="both"/>
+              <w:rPr>
+                <w:rFonts w:ascii="Times New Roman" w:hAnsi="Times New Roman" w:cs="Times New Roman"/>
+                <w:color w:val="000000"/>
+                <w:sz w:val="24"/>
+                <w:szCs w:val="24"/>
+              </w:rPr>
+            </w:pPr>
+            <w:r>
+              <w:rPr>
+                <w:rFonts w:ascii="Times New Roman" w:hAnsi="Times New Roman" w:cs="Times New Roman"/>
+                <w:color w:val="000000"/>
+                <w:sz w:val="24"/>
+                <w:szCs w:val="24"/>
+              </w:rPr>
+              <w:t>line 7:0 mismatched input '}' expecting {'+', '-', '(', ID, CTE_INT, CTE_FLOAT, CTE_STRING}</w:t>
+            </w:r>
+          </w:p>
+        </w:tc>
+      </w:tr>
+      <w:tr>
+        <w:tc>
+          <w:tcPr>
+            <w:tcW w:w="534" w:type="dxa"/>
+          </w:tcPr>
+          <w:p>
+            <w:pPr>
+              <w:jc w:val="both"/>
+              <w:rPr>
+                <w:rFonts w:ascii="Times New Roman" w:hAnsi="Times New Roman" w:cs="Times New Roman"/>
+                <w:color w:val="000000"/>
+                <w:sz w:val="24"/>
+                <w:szCs w:val="24"/>
+                <w:lang w:val="es-MX"/>
+              </w:rPr>
+            </w:pPr>
+            <w:r>
+              <w:rPr>
+                <w:rFonts w:ascii="Times New Roman" w:hAnsi="Times New Roman" w:cs="Times New Roman"/>
+                <w:color w:val="000000"/>
+                <w:sz w:val="24"/>
+                <w:szCs w:val="24"/>
+                <w:lang w:val="es-MX"/>
+              </w:rPr>
+              <w:t>6</w:t>
+            </w:r>
+          </w:p>
+        </w:tc>
+        <w:tc>
+          <w:tcPr>
+            <w:tcW w:w="4565" w:type="dxa"/>
+          </w:tcPr>
+          <w:p>
+            <w:pPr>
+              <w:jc w:val="both"/>
+              <w:rPr>
+                <w:rFonts w:ascii="Times New Roman" w:hAnsi="Times New Roman" w:cs="Times New Roman"/>
+                <w:color w:val="000000"/>
+                <w:sz w:val="24"/>
+                <w:szCs w:val="24"/>
+              </w:rPr>
+            </w:pPr>
+            <w:r>
+              <w:rPr>
+                <w:rFonts w:ascii="Times New Roman" w:hAnsi="Times New Roman" w:cs="Times New Roman"/>
+                <w:color w:val="000000"/>
+                <w:sz w:val="24"/>
+                <w:szCs w:val="24"/>
+              </w:rPr>
+              <w:t>program Test</w:t>
+            </w:r>
+            <w:proofErr w:type="gramStart"/>
+            <w:r>
+              <w:rPr>
+                <w:rFonts w:ascii="Times New Roman" w:hAnsi="Times New Roman" w:cs="Times New Roman"/>
+                <w:color w:val="000000"/>
+                <w:sz w:val="24"/>
+                <w:szCs w:val="24"/>
+              </w:rPr>
+              <w:t>6 ;</w:t>
+            </w:r>
+            <w:proofErr w:type="gramEnd"/>
+          </w:p>
+          <w:p>
+            <w:pPr>
+              <w:jc w:val="both"/>
+              <w:rPr>
+                <w:rFonts w:ascii="Times New Roman" w:hAnsi="Times New Roman" w:cs="Times New Roman"/>
+                <w:color w:val="000000"/>
+                <w:sz w:val="24"/>
+                <w:szCs w:val="24"/>
+              </w:rPr>
+            </w:pPr>
+          </w:p>
+          <w:p>
+            <w:pPr>
+              <w:jc w:val="both"/>
+              <w:rPr>
+                <w:rFonts w:ascii="Times New Roman" w:hAnsi="Times New Roman" w:cs="Times New Roman"/>
+                <w:color w:val="000000"/>
+                <w:sz w:val="24"/>
+                <w:szCs w:val="24"/>
+              </w:rPr>
+            </w:pPr>
+            <w:r>
+              <w:rPr>
+                <w:rFonts w:ascii="Times New Roman" w:hAnsi="Times New Roman" w:cs="Times New Roman"/>
+                <w:color w:val="000000"/>
+                <w:sz w:val="24"/>
+                <w:szCs w:val="24"/>
+              </w:rPr>
+              <w:t>var id1, ID_2, iD__</w:t>
+            </w:r>
+            <w:proofErr w:type="gramStart"/>
+            <w:r>
+              <w:rPr>
+                <w:rFonts w:ascii="Times New Roman" w:hAnsi="Times New Roman" w:cs="Times New Roman"/>
+                <w:color w:val="000000"/>
+                <w:sz w:val="24"/>
+                <w:szCs w:val="24"/>
+              </w:rPr>
+              <w:t>3 :</w:t>
+            </w:r>
+            <w:proofErr w:type="gramEnd"/>
+            <w:r>
+              <w:rPr>
+                <w:rFonts w:ascii="Times New Roman" w:hAnsi="Times New Roman" w:cs="Times New Roman"/>
+                <w:color w:val="000000"/>
+                <w:sz w:val="24"/>
+                <w:szCs w:val="24"/>
+              </w:rPr>
+              <w:t xml:space="preserve"> int ;</w:t>
+            </w:r>
+          </w:p>
+          <w:p>
+            <w:pPr>
+              <w:jc w:val="both"/>
+              <w:rPr>
+                <w:rFonts w:ascii="Times New Roman" w:hAnsi="Times New Roman" w:cs="Times New Roman"/>
+                <w:color w:val="000000"/>
+                <w:sz w:val="24"/>
+                <w:szCs w:val="24"/>
+              </w:rPr>
+            </w:pPr>
+          </w:p>
+          <w:p>
+            <w:pPr>
+              <w:jc w:val="both"/>
+              <w:rPr>
+                <w:rFonts w:ascii="Times New Roman" w:hAnsi="Times New Roman" w:cs="Times New Roman"/>
+                <w:color w:val="000000"/>
+                <w:sz w:val="24"/>
+                <w:szCs w:val="24"/>
+              </w:rPr>
+            </w:pPr>
+            <w:proofErr w:type="gramStart"/>
+            <w:r>
+              <w:rPr>
+                <w:rFonts w:ascii="Times New Roman" w:hAnsi="Times New Roman" w:cs="Times New Roman"/>
+                <w:color w:val="000000"/>
+                <w:sz w:val="24"/>
+                <w:szCs w:val="24"/>
+              </w:rPr>
+              <w:t>main{</w:t>
+            </w:r>
+            <w:proofErr w:type="gramEnd"/>
+          </w:p>
+          <w:p>
+            <w:pPr>
+              <w:jc w:val="both"/>
+              <w:rPr>
+                <w:rFonts w:ascii="Times New Roman" w:hAnsi="Times New Roman" w:cs="Times New Roman"/>
+                <w:color w:val="000000"/>
+                <w:sz w:val="24"/>
+                <w:szCs w:val="24"/>
+              </w:rPr>
+            </w:pPr>
+            <w:r>
+              <w:rPr>
+                <w:rFonts w:ascii="Times New Roman" w:hAnsi="Times New Roman" w:cs="Times New Roman"/>
+                <w:color w:val="000000"/>
+                <w:sz w:val="24"/>
+                <w:szCs w:val="24"/>
+              </w:rPr>
+              <w:t xml:space="preserve">    print('"</w:t>
+            </w:r>
+            <w:proofErr w:type="spellStart"/>
+            <w:r>
+              <w:rPr>
+                <w:rFonts w:ascii="Times New Roman" w:hAnsi="Times New Roman" w:cs="Times New Roman"/>
+                <w:color w:val="000000"/>
+                <w:sz w:val="24"/>
+                <w:szCs w:val="24"/>
+              </w:rPr>
+              <w:t>hola</w:t>
+            </w:r>
+            <w:proofErr w:type="spellEnd"/>
+            <w:r>
+              <w:rPr>
+                <w:rFonts w:ascii="Times New Roman" w:hAnsi="Times New Roman" w:cs="Times New Roman"/>
+                <w:color w:val="000000"/>
+                <w:sz w:val="24"/>
+                <w:szCs w:val="24"/>
+              </w:rPr>
+              <w:t>"'</w:t>
+            </w:r>
+            <w:proofErr w:type="gramStart"/>
+            <w:r>
+              <w:rPr>
+                <w:rFonts w:ascii="Times New Roman" w:hAnsi="Times New Roman" w:cs="Times New Roman"/>
+                <w:color w:val="000000"/>
+                <w:sz w:val="24"/>
+                <w:szCs w:val="24"/>
+              </w:rPr>
+              <w:t>);</w:t>
+            </w:r>
+            <w:proofErr w:type="gramEnd"/>
+          </w:p>
+          <w:p>
+            <w:pPr>
+              <w:jc w:val="both"/>
+              <w:rPr>
+                <w:rFonts w:ascii="Times New Roman" w:hAnsi="Times New Roman" w:cs="Times New Roman"/>
+                <w:color w:val="000000"/>
+                <w:sz w:val="24"/>
+                <w:szCs w:val="24"/>
+              </w:rPr>
+            </w:pPr>
+            <w:r>
+              <w:rPr>
+                <w:rFonts w:ascii="Times New Roman" w:hAnsi="Times New Roman" w:cs="Times New Roman"/>
+                <w:color w:val="000000"/>
+                <w:sz w:val="24"/>
+                <w:szCs w:val="24"/>
+              </w:rPr>
+              <w:t>}</w:t>
+            </w:r>
+          </w:p>
+          <w:p>
+            <w:pPr>
+              <w:jc w:val="both"/>
+              <w:rPr>
+                <w:rFonts w:ascii="Times New Roman" w:hAnsi="Times New Roman" w:cs="Times New Roman"/>
+                <w:color w:val="000000"/>
+                <w:sz w:val="24"/>
+                <w:szCs w:val="24"/>
+              </w:rPr>
+            </w:pPr>
+            <w:r>
+              <w:rPr>
+                <w:rFonts w:ascii="Times New Roman" w:hAnsi="Times New Roman" w:cs="Times New Roman"/>
+                <w:color w:val="000000"/>
+                <w:sz w:val="24"/>
+                <w:szCs w:val="24"/>
+              </w:rPr>
+              <w:t>end</w:t>
+            </w:r>
+          </w:p>
+        </w:tc>
+        <w:tc>
+          <w:tcPr>
+            <w:tcW w:w="1547" w:type="dxa"/>
+          </w:tcPr>
+          <w:p>
+            <w:pPr>
+              <w:jc w:val="both"/>
+              <w:rPr>
+                <w:rFonts w:ascii="Times New Roman" w:hAnsi="Times New Roman" w:cs="Times New Roman"/>
+                <w:color w:val="000000"/>
+                <w:sz w:val="24"/>
+                <w:szCs w:val="24"/>
+                <w:lang w:val="es-MX"/>
+              </w:rPr>
+            </w:pPr>
+            <w:proofErr w:type="spellStart"/>
+            <w:r>
+              <w:rPr>
+                <w:rFonts w:ascii="Times New Roman" w:hAnsi="Times New Roman" w:cs="Times New Roman"/>
+                <w:color w:val="000000"/>
+                <w:sz w:val="24"/>
+                <w:szCs w:val="24"/>
+                <w:lang w:val="es-MX"/>
+              </w:rPr>
+              <w:t>Print</w:t>
+            </w:r>
+            <w:proofErr w:type="spellEnd"/>
+            <w:r>
+              <w:rPr>
+                <w:rFonts w:ascii="Times New Roman" w:hAnsi="Times New Roman" w:cs="Times New Roman"/>
+                <w:color w:val="000000"/>
+                <w:sz w:val="24"/>
+                <w:szCs w:val="24"/>
+                <w:lang w:val="es-MX"/>
+              </w:rPr>
+              <w:t xml:space="preserve"> que usa comillas d</w:t>
+            </w:r>
+            <w:r>
+              <w:rPr>
+                <w:rFonts w:ascii="Times New Roman" w:hAnsi="Times New Roman" w:cs="Times New Roman"/>
+                <w:color w:val="000000"/>
+                <w:sz w:val="24"/>
+                <w:szCs w:val="24"/>
+                <w:lang w:val="es-MX"/>
+              </w:rPr>
+              <w:t>obles dentro de comillas simples.</w:t>
+            </w:r>
+          </w:p>
+          <w:p>
+            <w:pPr>
+              <w:jc w:val="both"/>
+              <w:rPr>
+                <w:rFonts w:ascii="Times New Roman" w:hAnsi="Times New Roman" w:cs="Times New Roman"/>
+                <w:color w:val="000000"/>
+                <w:sz w:val="24"/>
+                <w:szCs w:val="24"/>
+                <w:lang w:val="es-MX"/>
+              </w:rPr>
+            </w:pPr>
+          </w:p>
+          <w:p>
+            <w:pPr>
+              <w:jc w:val="both"/>
+              <w:rPr>
+                <w:rFonts w:ascii="Times New Roman" w:hAnsi="Times New Roman" w:cs="Times New Roman"/>
+                <w:color w:val="000000"/>
+                <w:sz w:val="24"/>
+                <w:szCs w:val="24"/>
+                <w:lang w:val="es-MX"/>
+              </w:rPr>
+            </w:pPr>
+            <w:r>
+              <w:rPr>
+                <w:rFonts w:ascii="Times New Roman" w:hAnsi="Times New Roman" w:cs="Times New Roman"/>
+                <w:color w:val="000000"/>
+                <w:sz w:val="24"/>
+                <w:szCs w:val="24"/>
+                <w:lang w:val="es-MX"/>
+              </w:rPr>
+              <w:t xml:space="preserve">Los </w:t>
+            </w:r>
+            <w:proofErr w:type="spellStart"/>
+            <w:r>
+              <w:rPr>
+                <w:rFonts w:ascii="Times New Roman" w:hAnsi="Times New Roman" w:cs="Times New Roman"/>
+                <w:color w:val="000000"/>
+                <w:sz w:val="24"/>
+                <w:szCs w:val="24"/>
+                <w:lang w:val="es-MX"/>
+              </w:rPr>
+              <w:t>strings</w:t>
+            </w:r>
+            <w:proofErr w:type="spellEnd"/>
+            <w:r>
+              <w:rPr>
+                <w:rFonts w:ascii="Times New Roman" w:hAnsi="Times New Roman" w:cs="Times New Roman"/>
+                <w:color w:val="000000"/>
+                <w:sz w:val="24"/>
+                <w:szCs w:val="24"/>
+                <w:lang w:val="es-MX"/>
+              </w:rPr>
+              <w:t xml:space="preserve"> pueden tener comillas diferentes a los que se usen, o sea </w:t>
+            </w:r>
+            <w:proofErr w:type="gramStart"/>
+            <w:r>
+              <w:rPr>
+                <w:rFonts w:ascii="Times New Roman" w:hAnsi="Times New Roman" w:cs="Times New Roman"/>
+                <w:color w:val="000000"/>
+                <w:sz w:val="24"/>
+                <w:szCs w:val="24"/>
+                <w:lang w:val="es-MX"/>
+              </w:rPr>
+              <w:t>‘ ”</w:t>
+            </w:r>
+            <w:proofErr w:type="gramEnd"/>
+            <w:r>
+              <w:rPr>
+                <w:rFonts w:ascii="Times New Roman" w:hAnsi="Times New Roman" w:cs="Times New Roman"/>
+                <w:color w:val="000000"/>
+                <w:sz w:val="24"/>
+                <w:szCs w:val="24"/>
+                <w:lang w:val="es-MX"/>
+              </w:rPr>
+              <w:t xml:space="preserve"> ” ’, o “ ‘ ‘ ”</w:t>
+            </w:r>
+          </w:p>
+          <w:p>
+            <w:pPr>
+              <w:jc w:val="both"/>
+              <w:rPr>
+                <w:rFonts w:ascii="Times New Roman" w:hAnsi="Times New Roman" w:cs="Times New Roman"/>
+                <w:color w:val="000000"/>
+                <w:sz w:val="24"/>
+                <w:szCs w:val="24"/>
+                <w:lang w:val="es-MX"/>
+              </w:rPr>
+            </w:pPr>
+          </w:p>
+          <w:p>
+            <w:pPr>
+              <w:jc w:val="both"/>
+              <w:rPr>
+                <w:rFonts w:ascii="Times New Roman" w:hAnsi="Times New Roman" w:cs="Times New Roman"/>
+                <w:color w:val="000000"/>
+                <w:sz w:val="24"/>
+                <w:szCs w:val="24"/>
+                <w:lang w:val="es-MX"/>
+              </w:rPr>
+            </w:pPr>
+            <w:r>
+              <w:rPr>
+                <w:rFonts w:ascii="Times New Roman" w:hAnsi="Times New Roman" w:cs="Times New Roman"/>
+                <w:color w:val="000000"/>
+                <w:sz w:val="24"/>
+                <w:szCs w:val="24"/>
+                <w:lang w:val="es-MX"/>
+              </w:rPr>
+              <w:t>Se acepta</w:t>
+            </w:r>
+          </w:p>
+        </w:tc>
+        <w:tc>
+          <w:tcPr>
+            <w:tcW w:w="1462" w:type="dxa"/>
+          </w:tcPr>
+          <w:p>
+            <w:pPr>
+              <w:jc w:val="both"/>
+              <w:rPr>
+                <w:rFonts w:ascii="Times New Roman" w:hAnsi="Times New Roman" w:cs="Times New Roman"/>
+                <w:color w:val="000000"/>
+                <w:sz w:val="24"/>
+                <w:szCs w:val="24"/>
+                <w:lang w:val="es-MX"/>
+              </w:rPr>
+            </w:pPr>
+            <w:r>
+              <w:rPr>
+                <w:rFonts w:ascii="Times New Roman" w:hAnsi="Times New Roman" w:cs="Times New Roman"/>
+                <w:color w:val="000000"/>
+                <w:sz w:val="24"/>
+                <w:szCs w:val="24"/>
+                <w:lang w:val="es-MX"/>
+              </w:rPr>
+              <w:t>Acepta</w:t>
+            </w:r>
           </w:p>
         </w:tc>
       </w:tr>
@@ -21352,148 +23423,46 @@
     <w:p>
       <w:pPr>
         <w:spacing w:after="0" w:line="240" w:lineRule="auto"/>
-        <w:ind w:left="720"/>
-        <w:jc w:val="both"/>
-        <w:rPr>
-          <w:rFonts w:ascii="Times New Roman" w:hAnsi="Times New Roman" w:cs="Times New Roman"/>
-          <w:color w:val="000000"/>
-          <w:sz w:val="24"/>
-          <w:szCs w:val="24"/>
-          <w:lang w:val="es-MX"/>
-        </w:rPr>
-      </w:pPr>
-    </w:p>
-    <w:p>
-      <w:pPr>
-        <w:pStyle w:val="ListParagraph"/>
-        <w:rPr>
-          <w:rFonts w:ascii="Times New Roman" w:hAnsi="Times New Roman" w:cs="Times New Roman"/>
-          <w:b/>
-          <w:bCs/>
-          <w:color w:val="000000"/>
-          <w:sz w:val="24"/>
-          <w:szCs w:val="24"/>
-          <w:lang w:val="es-MX"/>
-        </w:rPr>
-      </w:pPr>
-    </w:p>
-    <w:p>
-      <w:pPr>
-        <w:spacing w:after="0" w:line="240" w:lineRule="auto"/>
-        <w:ind w:left="720"/>
-        <w:jc w:val="both"/>
-        <w:rPr>
-          <w:rFonts w:ascii="Times New Roman" w:hAnsi="Times New Roman" w:cs="Times New Roman"/>
-          <w:b/>
-          <w:bCs/>
-          <w:color w:val="000000"/>
-          <w:sz w:val="24"/>
-          <w:szCs w:val="24"/>
-          <w:lang w:val="es-MX"/>
-        </w:rPr>
-      </w:pPr>
-    </w:p>
-    <w:p>
-      <w:pPr>
-        <w:spacing w:after="0" w:line="240" w:lineRule="auto"/>
-        <w:ind w:left="720"/>
-        <w:jc w:val="both"/>
-        <w:rPr>
-          <w:rFonts w:ascii="Times New Roman" w:hAnsi="Times New Roman" w:cs="Times New Roman"/>
-          <w:b/>
-          <w:bCs/>
-          <w:color w:val="000000"/>
-          <w:sz w:val="24"/>
-          <w:szCs w:val="24"/>
-          <w:lang w:val="es-MX"/>
-        </w:rPr>
-      </w:pPr>
-      <w:r>
-        <w:rPr>
-          <w:rFonts w:ascii="Times New Roman" w:hAnsi="Times New Roman" w:cs="Times New Roman"/>
-          <w:b/>
-          <w:bCs/>
-          <w:color w:val="000000"/>
-          <w:sz w:val="24"/>
-          <w:szCs w:val="24"/>
-          <w:lang w:val="es-MX"/>
-        </w:rPr>
-        <w:t xml:space="preserve">Genera, como parte de la entrega, una documentación que describa brevemente los principales hallazgos del análisis de las diferentes herramientas. Agrega, a la documentación previa, cómo (en qué formato) diste de alta las reglas de construcción de </w:t>
-      </w:r>
-      <w:proofErr w:type="spellStart"/>
-      <w:r>
-        <w:rPr>
-          <w:rFonts w:ascii="Times New Roman" w:hAnsi="Times New Roman" w:cs="Times New Roman"/>
-          <w:b/>
-          <w:bCs/>
-          <w:color w:val="000000"/>
-          <w:sz w:val="24"/>
-          <w:szCs w:val="24"/>
-          <w:lang w:val="es-MX"/>
-        </w:rPr>
-        <w:t>LittleDuck</w:t>
-      </w:r>
-      <w:proofErr w:type="spellEnd"/>
-      <w:r>
-        <w:rPr>
-          <w:rFonts w:ascii="Times New Roman" w:hAnsi="Times New Roman" w:cs="Times New Roman"/>
-          <w:b/>
-          <w:bCs/>
-          <w:color w:val="000000"/>
-          <w:sz w:val="24"/>
-          <w:szCs w:val="24"/>
-          <w:lang w:val="es-MX"/>
-        </w:rPr>
-        <w:t xml:space="preserve"> que contenga la definición de las expresiones regulares y reglas gramaticales desarrolladas. Considera que este documento irá creciendo conforme trabajes en las siguientes entregas. </w:t>
-      </w:r>
-    </w:p>
-    <w:p>
-      <w:pPr>
-        <w:spacing w:after="0" w:line="240" w:lineRule="auto"/>
-        <w:jc w:val="center"/>
-        <w:rPr>
-          <w:color w:val="000000"/>
-          <w:lang w:val="es-MX"/>
-        </w:rPr>
-      </w:pPr>
-    </w:p>
-    <w:p>
-      <w:pPr>
-        <w:spacing w:after="0" w:line="240" w:lineRule="auto"/>
-        <w:jc w:val="center"/>
-        <w:rPr>
-          <w:color w:val="000000"/>
-          <w:lang w:val="es-MX"/>
-        </w:rPr>
-      </w:pPr>
-    </w:p>
-    <w:p>
-      <w:pPr>
-        <w:spacing w:after="0" w:line="240" w:lineRule="auto"/>
-        <w:jc w:val="center"/>
-        <w:rPr>
-          <w:color w:val="000000"/>
-          <w:lang w:val="es-MX"/>
-        </w:rPr>
-      </w:pPr>
-    </w:p>
-    <w:p>
-      <w:pPr>
-        <w:rPr>
-          <w:lang w:val="es-MX"/>
-        </w:rPr>
-      </w:pPr>
-    </w:p>
-    <w:p>
-      <w:pPr>
-        <w:rPr>
-          <w:lang w:val="es-MX"/>
-        </w:rPr>
-      </w:pPr>
-      <w:r>
-        <w:rPr>
-          <w:lang w:val="es-MX"/>
-        </w:rPr>
+        <w:rPr>
+          <w:color w:val="000000"/>
+          <w:lang w:val="es-MX"/>
+        </w:rPr>
+      </w:pPr>
+    </w:p>
+    <w:p>
+      <w:pPr>
+        <w:rPr>
+          <w:color w:val="000000"/>
+          <w:lang w:val="es-MX"/>
+        </w:rPr>
+      </w:pPr>
+    </w:p>
+    <w:p>
+      <w:pPr>
+        <w:rPr>
+          <w:color w:val="000000"/>
+          <w:lang w:val="es-MX"/>
+        </w:rPr>
+      </w:pPr>
+    </w:p>
+    <w:p>
+      <w:pPr>
+        <w:rPr>
+          <w:lang w:val="es-MX"/>
+        </w:rPr>
+      </w:pPr>
+    </w:p>
+    <w:p>
+      <w:pPr>
+        <w:rPr>
+          <w:lang w:val="es-MX"/>
+        </w:rPr>
+      </w:pPr>
+      <w:r>
+        <w:rPr>
+          <w:lang w:val="es-MX"/>
+        </w:rPr>
+        <w:lastRenderedPageBreak/>
         <w:t>Fuentes:</w:t>
       </w:r>
     </w:p>

</xml_diff>